<commit_message>
AUTO FROM WORK 06.03.2023 23:58:03,83
</commit_message>
<xml_diff>
--- a/3-kurs/3-2/DB/16 - Ivan-DKR-MGPK/Контрольная работа.docx
+++ b/3-kurs/3-2/DB/16 - Ivan-DKR-MGPK/Контрольная работа.docx
@@ -1160,25 +1160,7 @@
           <w:sz w:val="32"/>
           <w:szCs w:val="28"/>
         </w:rPr>
-        <w:t>форм</w:t>
-      </w:r>
-      <w:r>
-        <w:rPr>
-          <w:b/>
-          <w:bCs/>
-          <w:sz w:val="32"/>
-          <w:szCs w:val="28"/>
-        </w:rPr>
-        <w:t>у</w:t>
-      </w:r>
-      <w:r>
-        <w:rPr>
-          <w:b/>
-          <w:bCs/>
-          <w:sz w:val="32"/>
-          <w:szCs w:val="28"/>
-        </w:rPr>
-        <w:t>лы.</w:t>
+        <w:t>формулы.</w:t>
       </w:r>
     </w:p>
     <w:p>
@@ -2759,6 +2741,7 @@
         </w:rPr>
         <w:t xml:space="preserve"> </w:t>
       </w:r>
+      <w:proofErr w:type="gramStart"/>
       <w:r>
         <w:rPr>
           <w:sz w:val="28"/>
@@ -2780,6 +2763,7 @@
         </w:rPr>
         <w:t>-</w:t>
       </w:r>
+      <w:proofErr w:type="gramEnd"/>
       <w:r>
         <w:rPr>
           <w:sz w:val="28"/>
@@ -3086,7 +3070,21 @@
           <w:sz w:val="28"/>
           <w:szCs w:val="28"/>
         </w:rPr>
-        <w:t>отношения.В</w:t>
+        <w:t>отношения.</w:t>
+      </w:r>
+      <w:r>
+        <w:rPr>
+          <w:sz w:val="28"/>
+          <w:szCs w:val="28"/>
+        </w:rPr>
+        <w:t xml:space="preserve"> </w:t>
+      </w:r>
+      <w:r>
+        <w:rPr>
+          <w:sz w:val="28"/>
+          <w:szCs w:val="28"/>
+        </w:rPr>
+        <w:t>В</w:t>
       </w:r>
       <w:r>
         <w:rPr>
@@ -3366,7 +3364,21 @@
           <w:sz w:val="28"/>
           <w:szCs w:val="28"/>
         </w:rPr>
-        <w:t>данным.Описательную</w:t>
+        <w:t>данным.</w:t>
+      </w:r>
+      <w:r>
+        <w:rPr>
+          <w:sz w:val="28"/>
+          <w:szCs w:val="28"/>
+        </w:rPr>
+        <w:t xml:space="preserve"> </w:t>
+      </w:r>
+      <w:r>
+        <w:rPr>
+          <w:sz w:val="28"/>
+          <w:szCs w:val="28"/>
+        </w:rPr>
+        <w:t>Описательную</w:t>
       </w:r>
       <w:r>
         <w:rPr>
@@ -3823,12 +3835,21 @@
         </w:rPr>
         <w:t xml:space="preserve"> </w:t>
       </w:r>
-      <w:r>
-        <w:rPr>
-          <w:sz w:val="28"/>
-          <w:szCs w:val="28"/>
-        </w:rPr>
-        <w:t>xn,</w:t>
+      <w:proofErr w:type="spellStart"/>
+      <w:r>
+        <w:rPr>
+          <w:sz w:val="28"/>
+          <w:szCs w:val="28"/>
+        </w:rPr>
+        <w:t>xn</w:t>
+      </w:r>
+      <w:proofErr w:type="spellEnd"/>
+      <w:r>
+        <w:rPr>
+          <w:sz w:val="28"/>
+          <w:szCs w:val="28"/>
+        </w:rPr>
+        <w:t>,</w:t>
       </w:r>
       <w:r>
         <w:rPr>
@@ -4589,20 +4610,30 @@
         </w:rPr>
         <w:t xml:space="preserve"> </w:t>
       </w:r>
-      <w:r>
-        <w:rPr>
-          <w:sz w:val="28"/>
-          <w:szCs w:val="28"/>
-        </w:rPr>
-        <w:t>Очный_студент,</w:t>
-      </w:r>
-      <w:r>
-        <w:rPr>
-          <w:sz w:val="28"/>
-          <w:szCs w:val="28"/>
-        </w:rPr>
-        <w:t xml:space="preserve"> </w:t>
-      </w:r>
+      <w:proofErr w:type="spellStart"/>
+      <w:r>
+        <w:rPr>
+          <w:sz w:val="28"/>
+          <w:szCs w:val="28"/>
+        </w:rPr>
+        <w:t>Очный_студент</w:t>
+      </w:r>
+      <w:proofErr w:type="spellEnd"/>
+      <w:r>
+        <w:rPr>
+          <w:sz w:val="28"/>
+          <w:szCs w:val="28"/>
+        </w:rPr>
+        <w:t>,</w:t>
+      </w:r>
+      <w:r>
+        <w:rPr>
+          <w:sz w:val="28"/>
+          <w:szCs w:val="28"/>
+        </w:rPr>
+        <w:t xml:space="preserve"> </w:t>
+      </w:r>
+      <w:proofErr w:type="spellStart"/>
       <w:r>
         <w:rPr>
           <w:sz w:val="28"/>
@@ -4610,6 +4641,7 @@
         </w:rPr>
         <w:t>Заочный_студент</w:t>
       </w:r>
+      <w:proofErr w:type="spellEnd"/>
     </w:p>
     <w:p>
       <w:pPr>
@@ -4833,6 +4865,7 @@
         </w:rPr>
         <w:t xml:space="preserve"> </w:t>
       </w:r>
+      <w:proofErr w:type="spellStart"/>
       <w:r>
         <w:rPr>
           <w:sz w:val="28"/>
@@ -4840,6 +4873,7 @@
         </w:rPr>
         <w:t>Очный_студент</w:t>
       </w:r>
+      <w:proofErr w:type="spellEnd"/>
       <w:r>
         <w:rPr>
           <w:sz w:val="28"/>
@@ -4861,12 +4895,21 @@
         </w:rPr>
         <w:t xml:space="preserve"> </w:t>
       </w:r>
-      <w:r>
-        <w:rPr>
-          <w:sz w:val="28"/>
-          <w:szCs w:val="28"/>
-        </w:rPr>
-        <w:t>Заочный_студент.</w:t>
+      <w:proofErr w:type="spellStart"/>
+      <w:r>
+        <w:rPr>
+          <w:sz w:val="28"/>
+          <w:szCs w:val="28"/>
+        </w:rPr>
+        <w:t>Заочный_студент</w:t>
+      </w:r>
+      <w:proofErr w:type="spellEnd"/>
+      <w:r>
+        <w:rPr>
+          <w:sz w:val="28"/>
+          <w:szCs w:val="28"/>
+        </w:rPr>
+        <w:t>.</w:t>
       </w:r>
     </w:p>
     <w:p>
@@ -4983,8 +5026,25 @@
           <w:sz w:val="28"/>
           <w:szCs w:val="28"/>
         </w:rPr>
-        <w:t>&lt;целевой_список</w:t>
-      </w:r>
+        <w:t>&lt;</w:t>
+      </w:r>
+      <w:proofErr w:type="spellStart"/>
+      <w:r>
+        <w:rPr>
+          <w:sz w:val="28"/>
+          <w:szCs w:val="28"/>
+        </w:rPr>
+        <w:t>целевой_</w:t>
+      </w:r>
+      <w:proofErr w:type="gramStart"/>
+      <w:r>
+        <w:rPr>
+          <w:sz w:val="28"/>
+          <w:szCs w:val="28"/>
+        </w:rPr>
+        <w:t>список</w:t>
+      </w:r>
+      <w:proofErr w:type="spellEnd"/>
       <w:r>
         <w:rPr>
           <w:sz w:val="28"/>
@@ -4999,6 +5059,7 @@
         </w:rPr>
         <w:t>&gt;</w:t>
       </w:r>
+      <w:proofErr w:type="gramEnd"/>
       <w:r>
         <w:rPr>
           <w:sz w:val="28"/>
@@ -5198,15 +5259,25 @@
           <w:sz w:val="28"/>
           <w:szCs w:val="28"/>
         </w:rPr>
-        <w:t>(well</w:t>
-      </w:r>
-      <w:r>
-        <w:rPr>
-          <w:sz w:val="28"/>
-          <w:szCs w:val="28"/>
-        </w:rPr>
-        <w:t xml:space="preserve"> </w:t>
-      </w:r>
+        <w:t>(</w:t>
+      </w:r>
+      <w:proofErr w:type="spellStart"/>
+      <w:r>
+        <w:rPr>
+          <w:sz w:val="28"/>
+          <w:szCs w:val="28"/>
+        </w:rPr>
+        <w:t>well</w:t>
+      </w:r>
+      <w:proofErr w:type="spellEnd"/>
+      <w:r>
+        <w:rPr>
+          <w:sz w:val="28"/>
+          <w:szCs w:val="28"/>
+        </w:rPr>
+        <w:t xml:space="preserve"> </w:t>
+      </w:r>
+      <w:proofErr w:type="spellStart"/>
       <w:r>
         <w:rPr>
           <w:sz w:val="28"/>
@@ -5214,13 +5285,15 @@
         </w:rPr>
         <w:t>formulated</w:t>
       </w:r>
-      <w:r>
-        <w:rPr>
-          <w:sz w:val="28"/>
-          <w:szCs w:val="28"/>
-        </w:rPr>
-        <w:t xml:space="preserve"> </w:t>
-      </w:r>
+      <w:proofErr w:type="spellEnd"/>
+      <w:r>
+        <w:rPr>
+          <w:sz w:val="28"/>
+          <w:szCs w:val="28"/>
+        </w:rPr>
+        <w:t xml:space="preserve"> </w:t>
+      </w:r>
+      <w:proofErr w:type="spellStart"/>
       <w:r>
         <w:rPr>
           <w:sz w:val="28"/>
@@ -5228,6 +5301,7 @@
         </w:rPr>
         <w:t>formula</w:t>
       </w:r>
+      <w:proofErr w:type="spellEnd"/>
       <w:r>
         <w:rPr>
           <w:sz w:val="28"/>
@@ -5623,7 +5697,23 @@
           <w:sz w:val="28"/>
           <w:szCs w:val="28"/>
         </w:rPr>
-        <w:t>&lt;переменная&gt;.&lt;атрибут&gt;</w:t>
+        <w:t>&lt;переменная</w:t>
+      </w:r>
+      <w:proofErr w:type="gramStart"/>
+      <w:r>
+        <w:rPr>
+          <w:sz w:val="28"/>
+          <w:szCs w:val="28"/>
+        </w:rPr>
+        <w:t>&gt;.&lt;</w:t>
+      </w:r>
+      <w:proofErr w:type="gramEnd"/>
+      <w:r>
+        <w:rPr>
+          <w:sz w:val="28"/>
+          <w:szCs w:val="28"/>
+        </w:rPr>
+        <w:t>атрибут&gt;</w:t>
       </w:r>
       <w:r>
         <w:rPr>
@@ -7892,6 +7982,7 @@
         </w:rPr>
         <w:t xml:space="preserve"> </w:t>
       </w:r>
+      <w:proofErr w:type="gramStart"/>
       <w:r>
         <w:rPr>
           <w:sz w:val="28"/>
@@ -7913,6 +8004,7 @@
         </w:rPr>
         <w:t>это</w:t>
       </w:r>
+      <w:proofErr w:type="gramEnd"/>
       <w:r>
         <w:rPr>
           <w:sz w:val="28"/>
@@ -10846,6 +10938,7 @@
         </w:rPr>
         <w:t xml:space="preserve"> </w:t>
       </w:r>
+      <w:proofErr w:type="spellStart"/>
       <w:r>
         <w:rPr>
           <w:sz w:val="28"/>
@@ -10853,6 +10946,7 @@
         </w:rPr>
         <w:t>true</w:t>
       </w:r>
+      <w:proofErr w:type="spellEnd"/>
     </w:p>
     <w:p>
       <w:pPr>
@@ -10879,6 +10973,7 @@
         </w:rPr>
         <w:t xml:space="preserve"> </w:t>
       </w:r>
+      <w:proofErr w:type="spellStart"/>
       <w:r>
         <w:rPr>
           <w:sz w:val="28"/>
@@ -10886,6 +10981,7 @@
         </w:rPr>
         <w:t>true</w:t>
       </w:r>
+      <w:proofErr w:type="spellEnd"/>
       <w:r>
         <w:rPr>
           <w:sz w:val="28"/>
@@ -11073,6 +11169,7 @@
         </w:rPr>
         <w:t xml:space="preserve"> </w:t>
       </w:r>
+      <w:proofErr w:type="spellStart"/>
       <w:r>
         <w:rPr>
           <w:sz w:val="28"/>
@@ -11080,6 +11177,7 @@
         </w:rPr>
         <w:t>true</w:t>
       </w:r>
+      <w:proofErr w:type="spellEnd"/>
       <w:r>
         <w:rPr>
           <w:sz w:val="28"/>
@@ -11652,6 +11750,7 @@
         </w:rPr>
         <w:t xml:space="preserve"> </w:t>
       </w:r>
+      <w:proofErr w:type="spellStart"/>
       <w:r>
         <w:rPr>
           <w:sz w:val="28"/>
@@ -11659,6 +11758,7 @@
         </w:rPr>
         <w:t>true</w:t>
       </w:r>
+      <w:proofErr w:type="spellEnd"/>
       <w:r>
         <w:rPr>
           <w:sz w:val="28"/>
@@ -13171,12 +13271,21 @@
         </w:rPr>
         <w:t xml:space="preserve"> </w:t>
       </w:r>
-      <w:r>
-        <w:rPr>
-          <w:sz w:val="28"/>
-          <w:szCs w:val="28"/>
-        </w:rPr>
-        <w:t>Студент.ФИО,</w:t>
+      <w:proofErr w:type="spellStart"/>
+      <w:r>
+        <w:rPr>
+          <w:sz w:val="28"/>
+          <w:szCs w:val="28"/>
+        </w:rPr>
+        <w:t>Студент.ФИО</w:t>
+      </w:r>
+      <w:proofErr w:type="spellEnd"/>
+      <w:r>
+        <w:rPr>
+          <w:sz w:val="28"/>
+          <w:szCs w:val="28"/>
+        </w:rPr>
+        <w:t>,</w:t>
       </w:r>
       <w:r>
         <w:rPr>
@@ -13213,6 +13322,7 @@
         </w:rPr>
         <w:t xml:space="preserve"> </w:t>
       </w:r>
+      <w:proofErr w:type="spellStart"/>
       <w:r>
         <w:rPr>
           <w:sz w:val="28"/>
@@ -13220,6 +13330,7 @@
         </w:rPr>
         <w:t>Максимальный_Рейтинг</w:t>
       </w:r>
+      <w:proofErr w:type="spellEnd"/>
       <w:r>
         <w:rPr>
           <w:sz w:val="28"/>
@@ -13241,20 +13352,46 @@
         </w:rPr>
         <w:t xml:space="preserve"> </w:t>
       </w:r>
-      <w:r>
-        <w:rPr>
-          <w:sz w:val="28"/>
-          <w:szCs w:val="28"/>
-        </w:rPr>
-        <w:t>Студент.Номер_зачетной_книжки=Рейтинг.Номер_</w:t>
-      </w:r>
-      <w:r>
-        <w:rPr>
-          <w:sz w:val="28"/>
-          <w:szCs w:val="28"/>
-        </w:rPr>
-        <w:t xml:space="preserve"> </w:t>
-      </w:r>
+      <w:proofErr w:type="spellStart"/>
+      <w:r>
+        <w:rPr>
+          <w:sz w:val="28"/>
+          <w:szCs w:val="28"/>
+        </w:rPr>
+        <w:t>Студент.Номер_зачетной_книжки</w:t>
+      </w:r>
+      <w:proofErr w:type="spellEnd"/>
+      <w:r>
+        <w:rPr>
+          <w:sz w:val="28"/>
+          <w:szCs w:val="28"/>
+        </w:rPr>
+        <w:t>=</w:t>
+      </w:r>
+      <w:proofErr w:type="spellStart"/>
+      <w:r>
+        <w:rPr>
+          <w:sz w:val="28"/>
+          <w:szCs w:val="28"/>
+        </w:rPr>
+        <w:t>Рейтинг.Номер</w:t>
+      </w:r>
+      <w:proofErr w:type="spellEnd"/>
+      <w:r>
+        <w:rPr>
+          <w:sz w:val="28"/>
+          <w:szCs w:val="28"/>
+        </w:rPr>
+        <w:t>_</w:t>
+      </w:r>
+      <w:r>
+        <w:rPr>
+          <w:sz w:val="28"/>
+          <w:szCs w:val="28"/>
+        </w:rPr>
+        <w:t xml:space="preserve"> </w:t>
+      </w:r>
+      <w:proofErr w:type="spellStart"/>
       <w:r>
         <w:rPr>
           <w:sz w:val="28"/>
@@ -13262,6 +13399,7 @@
         </w:rPr>
         <w:t>зачетной_книжки</w:t>
       </w:r>
+      <w:proofErr w:type="spellEnd"/>
       <w:r>
         <w:rPr>
           <w:sz w:val="28"/>
@@ -13694,6 +13832,7 @@
         </w:rPr>
         <w:t xml:space="preserve"> </w:t>
       </w:r>
+      <w:proofErr w:type="spellStart"/>
       <w:r>
         <w:rPr>
           <w:sz w:val="28"/>
@@ -13701,6 +13840,7 @@
         </w:rPr>
         <w:t>Номер_зачетной_книжки</w:t>
       </w:r>
+      <w:proofErr w:type="spellEnd"/>
       <w:r>
         <w:rPr>
           <w:sz w:val="28"/>
@@ -14138,8 +14278,17 @@
           <w:sz w:val="28"/>
           <w:szCs w:val="28"/>
         </w:rPr>
-        <w:t>n-арное</w:t>
-      </w:r>
+        <w:t>n-</w:t>
+      </w:r>
+      <w:proofErr w:type="spellStart"/>
+      <w:r>
+        <w:rPr>
+          <w:sz w:val="28"/>
+          <w:szCs w:val="28"/>
+        </w:rPr>
+        <w:t>арное</w:t>
+      </w:r>
+      <w:proofErr w:type="spellEnd"/>
       <w:r>
         <w:rPr>
           <w:sz w:val="28"/>
@@ -14231,12 +14380,21 @@
         </w:rPr>
         <w:t xml:space="preserve"> </w:t>
       </w:r>
-      <w:r>
-        <w:rPr>
-          <w:sz w:val="28"/>
-          <w:szCs w:val="28"/>
-        </w:rPr>
-        <w:t>an,</w:t>
+      <w:proofErr w:type="spellStart"/>
+      <w:r>
+        <w:rPr>
+          <w:sz w:val="28"/>
+          <w:szCs w:val="28"/>
+        </w:rPr>
+        <w:t>an</w:t>
+      </w:r>
+      <w:proofErr w:type="spellEnd"/>
+      <w:r>
+        <w:rPr>
+          <w:sz w:val="28"/>
+          <w:szCs w:val="28"/>
+        </w:rPr>
+        <w:t>,</w:t>
       </w:r>
       <w:r>
         <w:rPr>
@@ -14320,7 +14478,39 @@
           <w:sz w:val="28"/>
           <w:szCs w:val="28"/>
         </w:rPr>
-        <w:t>R(a1i:v1i...aim:vim)(m&lt;=n)</w:t>
+        <w:t>R(a1</w:t>
+      </w:r>
+      <w:proofErr w:type="gramStart"/>
+      <w:r>
+        <w:rPr>
+          <w:sz w:val="28"/>
+          <w:szCs w:val="28"/>
+        </w:rPr>
+        <w:t>i:v</w:t>
+      </w:r>
+      <w:proofErr w:type="gramEnd"/>
+      <w:r>
+        <w:rPr>
+          <w:sz w:val="28"/>
+          <w:szCs w:val="28"/>
+        </w:rPr>
+        <w:t>1i...</w:t>
+      </w:r>
+      <w:proofErr w:type="spellStart"/>
+      <w:r>
+        <w:rPr>
+          <w:sz w:val="28"/>
+          <w:szCs w:val="28"/>
+        </w:rPr>
+        <w:t>aim:vim</w:t>
+      </w:r>
+      <w:proofErr w:type="spellEnd"/>
+      <w:r>
+        <w:rPr>
+          <w:sz w:val="28"/>
+          <w:szCs w:val="28"/>
+        </w:rPr>
+        <w:t>)(m&lt;=n)</w:t>
       </w:r>
       <w:r>
         <w:rPr>
@@ -14343,6 +14533,7 @@
         </w:rPr>
         <w:t xml:space="preserve"> </w:t>
       </w:r>
+      <w:proofErr w:type="spellStart"/>
       <w:r>
         <w:rPr>
           <w:sz w:val="28"/>
@@ -14350,6 +14541,7 @@
         </w:rPr>
         <w:t>vij</w:t>
       </w:r>
+      <w:proofErr w:type="spellEnd"/>
       <w:r>
         <w:rPr>
           <w:sz w:val="28"/>
@@ -14553,6 +14745,7 @@
         </w:rPr>
         <w:t xml:space="preserve"> </w:t>
       </w:r>
+      <w:proofErr w:type="spellStart"/>
       <w:r>
         <w:rPr>
           <w:sz w:val="28"/>
@@ -14560,6 +14753,7 @@
         </w:rPr>
         <w:t>true</w:t>
       </w:r>
+      <w:proofErr w:type="spellEnd"/>
       <w:r>
         <w:rPr>
           <w:sz w:val="28"/>
@@ -14838,6 +15032,7 @@
         </w:rPr>
         <w:t xml:space="preserve"> </w:t>
       </w:r>
+      <w:proofErr w:type="spellStart"/>
       <w:r>
         <w:rPr>
           <w:sz w:val="28"/>
@@ -14845,6 +15040,7 @@
         </w:rPr>
         <w:t>vij</w:t>
       </w:r>
+      <w:proofErr w:type="spellEnd"/>
       <w:r>
         <w:rPr>
           <w:sz w:val="28"/>
@@ -14922,6 +15118,7 @@
         </w:rPr>
         <w:t xml:space="preserve"> </w:t>
       </w:r>
+      <w:proofErr w:type="spellStart"/>
       <w:r>
         <w:rPr>
           <w:sz w:val="28"/>
@@ -14929,6 +15126,7 @@
         </w:rPr>
         <w:t>aij</w:t>
       </w:r>
+      <w:proofErr w:type="spellEnd"/>
       <w:r>
         <w:rPr>
           <w:sz w:val="28"/>
@@ -16929,25 +17127,7 @@
           <w:sz w:val="32"/>
           <w:szCs w:val="28"/>
         </w:rPr>
-        <w:t>т</w:t>
-      </w:r>
-      <w:r>
-        <w:rPr>
-          <w:b/>
-          <w:bCs/>
-          <w:sz w:val="32"/>
-          <w:szCs w:val="28"/>
-        </w:rPr>
-        <w:t>е</w:t>
-      </w:r>
-      <w:r>
-        <w:rPr>
-          <w:b/>
-          <w:bCs/>
-          <w:sz w:val="32"/>
-          <w:szCs w:val="28"/>
-        </w:rPr>
-        <w:t>лефон.</w:t>
+        <w:t>телефон.</w:t>
       </w:r>
     </w:p>
     <w:p>
@@ -16960,7 +17140,6 @@
         <w:rPr>
           <w:b/>
           <w:bCs/>
-          <w:sz w:val="32"/>
           <w:szCs w:val="28"/>
         </w:rPr>
       </w:pPr>
@@ -16970,23 +17149,522 @@
         <w:tabs>
           <w:tab w:val="left" w:pos="84"/>
         </w:tabs>
-        <w:ind w:left="-57" w:right="-57"/>
-        <w:jc w:val="left"/>
-        <w:rPr>
-          <w:sz w:val="32"/>
-          <w:szCs w:val="28"/>
-        </w:rPr>
-      </w:pPr>
+        <w:ind w:left="-57" w:right="-57" w:firstLine="624"/>
+        <w:rPr>
+          <w:szCs w:val="28"/>
+        </w:rPr>
+      </w:pPr>
+      <w:r>
+        <w:rPr>
+          <w:szCs w:val="28"/>
+        </w:rPr>
+        <w:t>Заполним таблицу преподавателей тестовыми данными</w:t>
+      </w:r>
+      <w:r>
+        <w:rPr>
+          <w:szCs w:val="28"/>
+        </w:rPr>
+        <w:t xml:space="preserve"> и выведем её на экран. В нашей таблице есть три преподавателя в 70 годах рождения и только у одного из них есть домашний телефон. Содержимое таблицы представлено на рисунке 1.</w:t>
+      </w:r>
     </w:p>
     <w:p>
       <w:pPr>
-        <w:spacing w:line="259" w:lineRule="auto"/>
+        <w:tabs>
+          <w:tab w:val="left" w:pos="84"/>
+        </w:tabs>
+        <w:ind w:left="-57" w:right="-57"/>
+        <w:jc w:val="center"/>
+        <w:rPr>
+          <w:szCs w:val="28"/>
+        </w:rPr>
+      </w:pPr>
+      <w:r>
+        <w:rPr>
+          <w:szCs w:val="28"/>
+        </w:rPr>
+        <w:drawing>
+          <wp:inline distT="0" distB="0" distL="0" distR="0" wp14:anchorId="60B59D53" wp14:editId="3C774AA3">
+            <wp:extent cx="5940425" cy="2173605"/>
+            <wp:effectExtent l="0" t="0" r="3175" b="0"/>
+            <wp:docPr id="1" name="Рисунок 1"/>
+            <wp:cNvGraphicFramePr>
+              <a:graphicFrameLocks xmlns:a="http://schemas.openxmlformats.org/drawingml/2006/main" noChangeAspect="1"/>
+            </wp:cNvGraphicFramePr>
+            <a:graphic xmlns:a="http://schemas.openxmlformats.org/drawingml/2006/main">
+              <a:graphicData uri="http://schemas.openxmlformats.org/drawingml/2006/picture">
+                <pic:pic xmlns:pic="http://schemas.openxmlformats.org/drawingml/2006/picture">
+                  <pic:nvPicPr>
+                    <pic:cNvPr id="1" name=""/>
+                    <pic:cNvPicPr/>
+                  </pic:nvPicPr>
+                  <pic:blipFill>
+                    <a:blip r:embed="rId7"/>
+                    <a:stretch>
+                      <a:fillRect/>
+                    </a:stretch>
+                  </pic:blipFill>
+                  <pic:spPr>
+                    <a:xfrm>
+                      <a:off x="0" y="0"/>
+                      <a:ext cx="5940425" cy="2173605"/>
+                    </a:xfrm>
+                    <a:prstGeom prst="rect">
+                      <a:avLst/>
+                    </a:prstGeom>
+                  </pic:spPr>
+                </pic:pic>
+              </a:graphicData>
+            </a:graphic>
+          </wp:inline>
+        </w:drawing>
+      </w:r>
+    </w:p>
+    <w:p>
+      <w:pPr>
+        <w:tabs>
+          <w:tab w:val="left" w:pos="84"/>
+        </w:tabs>
+        <w:ind w:left="-57" w:right="-57" w:firstLine="908"/>
         <w:jc w:val="left"/>
         <w:rPr>
-          <w:sz w:val="32"/>
-          <w:szCs w:val="28"/>
-        </w:rPr>
-      </w:pPr>
+          <w:szCs w:val="28"/>
+        </w:rPr>
+      </w:pPr>
+      <w:r>
+        <w:rPr>
+          <w:szCs w:val="28"/>
+        </w:rPr>
+        <w:t>Рисунок 1. Содержимое таблицы Преподаватели.</w:t>
+      </w:r>
+    </w:p>
+    <w:p>
+      <w:pPr>
+        <w:tabs>
+          <w:tab w:val="left" w:pos="84"/>
+        </w:tabs>
+        <w:ind w:left="-57" w:right="-57" w:firstLine="908"/>
+        <w:jc w:val="left"/>
+        <w:rPr>
+          <w:szCs w:val="28"/>
+        </w:rPr>
+      </w:pPr>
+      <w:r>
+        <w:rPr>
+          <w:szCs w:val="28"/>
+        </w:rPr>
+        <w:t>Создадим простой запрос, этапы создания запроса представлены на рисунках 2-4.</w:t>
+      </w:r>
+    </w:p>
+    <w:p>
+      <w:pPr>
+        <w:tabs>
+          <w:tab w:val="left" w:pos="84"/>
+        </w:tabs>
+        <w:ind w:left="-57" w:right="-57"/>
+        <w:jc w:val="center"/>
+        <w:rPr>
+          <w:szCs w:val="28"/>
+        </w:rPr>
+      </w:pPr>
+      <w:r>
+        <w:rPr>
+          <w:szCs w:val="28"/>
+        </w:rPr>
+        <w:drawing>
+          <wp:inline distT="0" distB="0" distL="0" distR="0" wp14:anchorId="307D1929" wp14:editId="4A3B129C">
+            <wp:extent cx="3734321" cy="3191320"/>
+            <wp:effectExtent l="0" t="0" r="0" b="9525"/>
+            <wp:docPr id="2" name="Рисунок 2"/>
+            <wp:cNvGraphicFramePr>
+              <a:graphicFrameLocks xmlns:a="http://schemas.openxmlformats.org/drawingml/2006/main" noChangeAspect="1"/>
+            </wp:cNvGraphicFramePr>
+            <a:graphic xmlns:a="http://schemas.openxmlformats.org/drawingml/2006/main">
+              <a:graphicData uri="http://schemas.openxmlformats.org/drawingml/2006/picture">
+                <pic:pic xmlns:pic="http://schemas.openxmlformats.org/drawingml/2006/picture">
+                  <pic:nvPicPr>
+                    <pic:cNvPr id="1" name=""/>
+                    <pic:cNvPicPr/>
+                  </pic:nvPicPr>
+                  <pic:blipFill>
+                    <a:blip r:embed="rId8"/>
+                    <a:stretch>
+                      <a:fillRect/>
+                    </a:stretch>
+                  </pic:blipFill>
+                  <pic:spPr>
+                    <a:xfrm>
+                      <a:off x="0" y="0"/>
+                      <a:ext cx="3734321" cy="3191320"/>
+                    </a:xfrm>
+                    <a:prstGeom prst="rect">
+                      <a:avLst/>
+                    </a:prstGeom>
+                  </pic:spPr>
+                </pic:pic>
+              </a:graphicData>
+            </a:graphic>
+          </wp:inline>
+        </w:drawing>
+      </w:r>
+    </w:p>
+    <w:p>
+      <w:pPr>
+        <w:tabs>
+          <w:tab w:val="left" w:pos="84"/>
+        </w:tabs>
+        <w:ind w:left="-57" w:right="-57" w:firstLine="908"/>
+        <w:jc w:val="left"/>
+        <w:rPr>
+          <w:szCs w:val="28"/>
+        </w:rPr>
+      </w:pPr>
+      <w:r>
+        <w:rPr>
+          <w:szCs w:val="28"/>
+        </w:rPr>
+        <w:t>Рисунок 2. Выбор типа запроса.</w:t>
+      </w:r>
+    </w:p>
+    <w:p>
+      <w:pPr>
+        <w:tabs>
+          <w:tab w:val="left" w:pos="84"/>
+        </w:tabs>
+        <w:ind w:left="-57" w:right="-57"/>
+        <w:jc w:val="center"/>
+        <w:rPr>
+          <w:szCs w:val="28"/>
+        </w:rPr>
+      </w:pPr>
+      <w:r>
+        <w:rPr>
+          <w:szCs w:val="28"/>
+        </w:rPr>
+        <w:lastRenderedPageBreak/>
+        <w:drawing>
+          <wp:inline distT="0" distB="0" distL="0" distR="0" wp14:anchorId="1E92B53C" wp14:editId="7D3F8693">
+            <wp:extent cx="5172797" cy="3448531"/>
+            <wp:effectExtent l="0" t="0" r="8890" b="0"/>
+            <wp:docPr id="3" name="Рисунок 3"/>
+            <wp:cNvGraphicFramePr>
+              <a:graphicFrameLocks xmlns:a="http://schemas.openxmlformats.org/drawingml/2006/main" noChangeAspect="1"/>
+            </wp:cNvGraphicFramePr>
+            <a:graphic xmlns:a="http://schemas.openxmlformats.org/drawingml/2006/main">
+              <a:graphicData uri="http://schemas.openxmlformats.org/drawingml/2006/picture">
+                <pic:pic xmlns:pic="http://schemas.openxmlformats.org/drawingml/2006/picture">
+                  <pic:nvPicPr>
+                    <pic:cNvPr id="1" name=""/>
+                    <pic:cNvPicPr/>
+                  </pic:nvPicPr>
+                  <pic:blipFill>
+                    <a:blip r:embed="rId9"/>
+                    <a:stretch>
+                      <a:fillRect/>
+                    </a:stretch>
+                  </pic:blipFill>
+                  <pic:spPr>
+                    <a:xfrm>
+                      <a:off x="0" y="0"/>
+                      <a:ext cx="5172797" cy="3448531"/>
+                    </a:xfrm>
+                    <a:prstGeom prst="rect">
+                      <a:avLst/>
+                    </a:prstGeom>
+                  </pic:spPr>
+                </pic:pic>
+              </a:graphicData>
+            </a:graphic>
+          </wp:inline>
+        </w:drawing>
+      </w:r>
+    </w:p>
+    <w:p>
+      <w:pPr>
+        <w:tabs>
+          <w:tab w:val="left" w:pos="84"/>
+        </w:tabs>
+        <w:ind w:left="-57" w:right="-57" w:firstLine="908"/>
+        <w:jc w:val="left"/>
+        <w:rPr>
+          <w:szCs w:val="28"/>
+        </w:rPr>
+      </w:pPr>
+      <w:r>
+        <w:rPr>
+          <w:szCs w:val="28"/>
+        </w:rPr>
+        <w:t>Рисунок 3. Выбор полей для запроса</w:t>
+      </w:r>
+    </w:p>
+    <w:p>
+      <w:pPr>
+        <w:tabs>
+          <w:tab w:val="left" w:pos="84"/>
+        </w:tabs>
+        <w:ind w:left="-57" w:right="-57"/>
+        <w:jc w:val="center"/>
+        <w:rPr>
+          <w:szCs w:val="28"/>
+        </w:rPr>
+      </w:pPr>
+    </w:p>
+    <w:p>
+      <w:pPr>
+        <w:tabs>
+          <w:tab w:val="left" w:pos="84"/>
+        </w:tabs>
+        <w:ind w:left="-57" w:right="-57"/>
+        <w:jc w:val="center"/>
+        <w:rPr>
+          <w:szCs w:val="28"/>
+        </w:rPr>
+      </w:pPr>
+      <w:r>
+        <w:rPr>
+          <w:szCs w:val="28"/>
+        </w:rPr>
+        <w:drawing>
+          <wp:inline distT="0" distB="0" distL="0" distR="0" wp14:anchorId="0FE2C403" wp14:editId="09865FF7">
+            <wp:extent cx="5172797" cy="3496163"/>
+            <wp:effectExtent l="0" t="0" r="8890" b="9525"/>
+            <wp:docPr id="4" name="Рисунок 4"/>
+            <wp:cNvGraphicFramePr>
+              <a:graphicFrameLocks xmlns:a="http://schemas.openxmlformats.org/drawingml/2006/main" noChangeAspect="1"/>
+            </wp:cNvGraphicFramePr>
+            <a:graphic xmlns:a="http://schemas.openxmlformats.org/drawingml/2006/main">
+              <a:graphicData uri="http://schemas.openxmlformats.org/drawingml/2006/picture">
+                <pic:pic xmlns:pic="http://schemas.openxmlformats.org/drawingml/2006/picture">
+                  <pic:nvPicPr>
+                    <pic:cNvPr id="1" name=""/>
+                    <pic:cNvPicPr/>
+                  </pic:nvPicPr>
+                  <pic:blipFill>
+                    <a:blip r:embed="rId10"/>
+                    <a:stretch>
+                      <a:fillRect/>
+                    </a:stretch>
+                  </pic:blipFill>
+                  <pic:spPr>
+                    <a:xfrm>
+                      <a:off x="0" y="0"/>
+                      <a:ext cx="5172797" cy="3496163"/>
+                    </a:xfrm>
+                    <a:prstGeom prst="rect">
+                      <a:avLst/>
+                    </a:prstGeom>
+                  </pic:spPr>
+                </pic:pic>
+              </a:graphicData>
+            </a:graphic>
+          </wp:inline>
+        </w:drawing>
+      </w:r>
+    </w:p>
+    <w:p>
+      <w:pPr>
+        <w:tabs>
+          <w:tab w:val="left" w:pos="84"/>
+        </w:tabs>
+        <w:ind w:left="-57" w:right="-57" w:firstLine="908"/>
+        <w:jc w:val="left"/>
+        <w:rPr>
+          <w:szCs w:val="28"/>
+        </w:rPr>
+      </w:pPr>
+      <w:r>
+        <w:rPr>
+          <w:szCs w:val="28"/>
+        </w:rPr>
+        <w:t>Рисунок 4. Задание имени запроса.</w:t>
+      </w:r>
+    </w:p>
+    <w:p>
+      <w:pPr>
+        <w:tabs>
+          <w:tab w:val="left" w:pos="84"/>
+        </w:tabs>
+        <w:ind w:left="-57" w:right="-57" w:firstLine="908"/>
+        <w:rPr>
+          <w:szCs w:val="28"/>
+        </w:rPr>
+      </w:pPr>
+      <w:r>
+        <w:rPr>
+          <w:szCs w:val="28"/>
+        </w:rPr>
+        <w:t>Откроем запрос в режиме конструктора и наложим ограничение на интересующие нас поля – даты рождения и наличие домашнего телефона. Запрос в режиме конструктора представлен на рисунке 5.</w:t>
+      </w:r>
+    </w:p>
+    <w:p>
+      <w:pPr>
+        <w:tabs>
+          <w:tab w:val="left" w:pos="84"/>
+        </w:tabs>
+        <w:ind w:left="-57" w:right="-57"/>
+        <w:jc w:val="center"/>
+        <w:rPr>
+          <w:szCs w:val="28"/>
+        </w:rPr>
+      </w:pPr>
+      <w:r>
+        <w:rPr>
+          <w:szCs w:val="28"/>
+        </w:rPr>
+        <w:lastRenderedPageBreak/>
+        <w:drawing>
+          <wp:inline distT="0" distB="0" distL="0" distR="0" wp14:anchorId="363E2725" wp14:editId="79D811C7">
+            <wp:extent cx="5940425" cy="3970020"/>
+            <wp:effectExtent l="0" t="0" r="3175" b="0"/>
+            <wp:docPr id="5" name="Рисунок 5"/>
+            <wp:cNvGraphicFramePr>
+              <a:graphicFrameLocks xmlns:a="http://schemas.openxmlformats.org/drawingml/2006/main" noChangeAspect="1"/>
+            </wp:cNvGraphicFramePr>
+            <a:graphic xmlns:a="http://schemas.openxmlformats.org/drawingml/2006/main">
+              <a:graphicData uri="http://schemas.openxmlformats.org/drawingml/2006/picture">
+                <pic:pic xmlns:pic="http://schemas.openxmlformats.org/drawingml/2006/picture">
+                  <pic:nvPicPr>
+                    <pic:cNvPr id="1" name=""/>
+                    <pic:cNvPicPr/>
+                  </pic:nvPicPr>
+                  <pic:blipFill>
+                    <a:blip r:embed="rId11"/>
+                    <a:stretch>
+                      <a:fillRect/>
+                    </a:stretch>
+                  </pic:blipFill>
+                  <pic:spPr>
+                    <a:xfrm>
+                      <a:off x="0" y="0"/>
+                      <a:ext cx="5940425" cy="3970020"/>
+                    </a:xfrm>
+                    <a:prstGeom prst="rect">
+                      <a:avLst/>
+                    </a:prstGeom>
+                  </pic:spPr>
+                </pic:pic>
+              </a:graphicData>
+            </a:graphic>
+          </wp:inline>
+        </w:drawing>
+      </w:r>
+    </w:p>
+    <w:p>
+      <w:pPr>
+        <w:tabs>
+          <w:tab w:val="left" w:pos="84"/>
+        </w:tabs>
+        <w:ind w:left="-57" w:right="-57" w:firstLine="908"/>
+        <w:jc w:val="left"/>
+        <w:rPr>
+          <w:szCs w:val="28"/>
+        </w:rPr>
+      </w:pPr>
+      <w:r>
+        <w:rPr>
+          <w:szCs w:val="28"/>
+        </w:rPr>
+        <w:t>Рисунок 5. Запрос в режиме конструктора.</w:t>
+      </w:r>
+    </w:p>
+    <w:p>
+      <w:pPr>
+        <w:tabs>
+          <w:tab w:val="left" w:pos="84"/>
+        </w:tabs>
+        <w:ind w:left="-57" w:right="-57" w:firstLine="908"/>
+        <w:rPr>
+          <w:szCs w:val="28"/>
+        </w:rPr>
+      </w:pPr>
+      <w:r>
+        <w:rPr>
+          <w:szCs w:val="28"/>
+        </w:rPr>
+        <w:t>Запустим запрос на выполнение и сравним полученные результаты с ожидаемыми, результат выполнения запроса представлен на рисунке 6.</w:t>
+      </w:r>
+    </w:p>
+    <w:p>
+      <w:pPr>
+        <w:tabs>
+          <w:tab w:val="left" w:pos="84"/>
+        </w:tabs>
+        <w:ind w:left="-57" w:right="-57"/>
+        <w:jc w:val="center"/>
+        <w:rPr>
+          <w:szCs w:val="28"/>
+        </w:rPr>
+      </w:pPr>
+    </w:p>
+    <w:p>
+      <w:pPr>
+        <w:tabs>
+          <w:tab w:val="left" w:pos="84"/>
+        </w:tabs>
+        <w:ind w:left="-57" w:right="-57"/>
+        <w:jc w:val="center"/>
+        <w:rPr>
+          <w:szCs w:val="28"/>
+        </w:rPr>
+      </w:pPr>
+      <w:r>
+        <w:rPr>
+          <w:szCs w:val="28"/>
+        </w:rPr>
+        <w:drawing>
+          <wp:inline distT="0" distB="0" distL="0" distR="0" wp14:anchorId="790FA489" wp14:editId="68280677">
+            <wp:extent cx="5087060" cy="847843"/>
+            <wp:effectExtent l="0" t="0" r="0" b="9525"/>
+            <wp:docPr id="6" name="Рисунок 6"/>
+            <wp:cNvGraphicFramePr>
+              <a:graphicFrameLocks xmlns:a="http://schemas.openxmlformats.org/drawingml/2006/main" noChangeAspect="1"/>
+            </wp:cNvGraphicFramePr>
+            <a:graphic xmlns:a="http://schemas.openxmlformats.org/drawingml/2006/main">
+              <a:graphicData uri="http://schemas.openxmlformats.org/drawingml/2006/picture">
+                <pic:pic xmlns:pic="http://schemas.openxmlformats.org/drawingml/2006/picture">
+                  <pic:nvPicPr>
+                    <pic:cNvPr id="1" name=""/>
+                    <pic:cNvPicPr/>
+                  </pic:nvPicPr>
+                  <pic:blipFill>
+                    <a:blip r:embed="rId12"/>
+                    <a:stretch>
+                      <a:fillRect/>
+                    </a:stretch>
+                  </pic:blipFill>
+                  <pic:spPr>
+                    <a:xfrm>
+                      <a:off x="0" y="0"/>
+                      <a:ext cx="5087060" cy="847843"/>
+                    </a:xfrm>
+                    <a:prstGeom prst="rect">
+                      <a:avLst/>
+                    </a:prstGeom>
+                  </pic:spPr>
+                </pic:pic>
+              </a:graphicData>
+            </a:graphic>
+          </wp:inline>
+        </w:drawing>
+      </w:r>
+    </w:p>
+    <w:p>
+      <w:pPr>
+        <w:tabs>
+          <w:tab w:val="left" w:pos="84"/>
+        </w:tabs>
+        <w:ind w:left="-57" w:right="-57" w:firstLine="908"/>
+        <w:jc w:val="left"/>
+        <w:rPr>
+          <w:sz w:val="32"/>
+          <w:szCs w:val="28"/>
+        </w:rPr>
+      </w:pPr>
+      <w:r>
+        <w:rPr>
+          <w:szCs w:val="28"/>
+        </w:rPr>
+        <w:t>Рисунок 6. Результат выполнения запроса.</w:t>
+      </w:r>
       <w:r>
         <w:rPr>
           <w:sz w:val="32"/>
@@ -17174,25 +17852,7 @@
           <w:sz w:val="32"/>
           <w:szCs w:val="28"/>
         </w:rPr>
-        <w:t>д</w:t>
-      </w:r>
-      <w:r>
-        <w:rPr>
-          <w:b/>
-          <w:bCs/>
-          <w:sz w:val="32"/>
-          <w:szCs w:val="28"/>
-        </w:rPr>
-        <w:t>е</w:t>
-      </w:r>
-      <w:r>
-        <w:rPr>
-          <w:b/>
-          <w:bCs/>
-          <w:sz w:val="32"/>
-          <w:szCs w:val="28"/>
-        </w:rPr>
-        <w:t>вушки.</w:t>
+        <w:t>девушки.</w:t>
       </w:r>
     </w:p>
     <w:p>
@@ -17205,7 +17865,6 @@
         <w:rPr>
           <w:b/>
           <w:bCs/>
-          <w:sz w:val="32"/>
           <w:szCs w:val="28"/>
         </w:rPr>
       </w:pPr>
@@ -17215,13 +17874,24 @@
         <w:tabs>
           <w:tab w:val="left" w:pos="84"/>
         </w:tabs>
-        <w:ind w:left="-57" w:right="-57"/>
+        <w:ind w:left="-57" w:right="-57" w:firstLine="908"/>
         <w:jc w:val="left"/>
         <w:rPr>
-          <w:sz w:val="32"/>
-          <w:szCs w:val="28"/>
-        </w:rPr>
-      </w:pPr>
+          <w:szCs w:val="28"/>
+        </w:rPr>
+      </w:pPr>
+      <w:r>
+        <w:rPr>
+          <w:szCs w:val="28"/>
+        </w:rPr>
+        <w:t>Заполним таблицу тестовыми данными</w:t>
+      </w:r>
+      <w:r>
+        <w:rPr>
+          <w:szCs w:val="28"/>
+        </w:rPr>
+        <w:t>, содержимое таблицы представлено на рисунке 7.</w:t>
+      </w:r>
     </w:p>
     <w:p>
       <w:pPr>
@@ -17229,12 +17899,816 @@
           <w:tab w:val="left" w:pos="84"/>
         </w:tabs>
         <w:ind w:left="-57" w:right="-57"/>
+        <w:jc w:val="center"/>
+        <w:rPr>
+          <w:szCs w:val="28"/>
+        </w:rPr>
+      </w:pPr>
+      <w:r>
+        <w:rPr>
+          <w:szCs w:val="28"/>
+        </w:rPr>
+        <w:drawing>
+          <wp:inline distT="0" distB="0" distL="0" distR="0" wp14:anchorId="4203A532" wp14:editId="27E902A0">
+            <wp:extent cx="5940425" cy="2158365"/>
+            <wp:effectExtent l="0" t="0" r="3175" b="0"/>
+            <wp:docPr id="17" name="Рисунок 17"/>
+            <wp:cNvGraphicFramePr>
+              <a:graphicFrameLocks xmlns:a="http://schemas.openxmlformats.org/drawingml/2006/main" noChangeAspect="1"/>
+            </wp:cNvGraphicFramePr>
+            <a:graphic xmlns:a="http://schemas.openxmlformats.org/drawingml/2006/main">
+              <a:graphicData uri="http://schemas.openxmlformats.org/drawingml/2006/picture">
+                <pic:pic xmlns:pic="http://schemas.openxmlformats.org/drawingml/2006/picture">
+                  <pic:nvPicPr>
+                    <pic:cNvPr id="1" name=""/>
+                    <pic:cNvPicPr/>
+                  </pic:nvPicPr>
+                  <pic:blipFill>
+                    <a:blip r:embed="rId13"/>
+                    <a:stretch>
+                      <a:fillRect/>
+                    </a:stretch>
+                  </pic:blipFill>
+                  <pic:spPr>
+                    <a:xfrm>
+                      <a:off x="0" y="0"/>
+                      <a:ext cx="5940425" cy="2158365"/>
+                    </a:xfrm>
+                    <a:prstGeom prst="rect">
+                      <a:avLst/>
+                    </a:prstGeom>
+                  </pic:spPr>
+                </pic:pic>
+              </a:graphicData>
+            </a:graphic>
+          </wp:inline>
+        </w:drawing>
+      </w:r>
+    </w:p>
+    <w:p>
+      <w:pPr>
+        <w:tabs>
+          <w:tab w:val="left" w:pos="84"/>
+        </w:tabs>
+        <w:ind w:left="-57" w:right="-57" w:firstLine="908"/>
         <w:jc w:val="left"/>
         <w:rPr>
-          <w:sz w:val="32"/>
-          <w:szCs w:val="28"/>
-        </w:rPr>
-      </w:pPr>
+          <w:szCs w:val="28"/>
+        </w:rPr>
+      </w:pPr>
+      <w:r>
+        <w:rPr>
+          <w:szCs w:val="28"/>
+        </w:rPr>
+        <w:t>Рисунок 7. Содержимое таблицы Учащиеся.</w:t>
+      </w:r>
+    </w:p>
+    <w:p>
+      <w:pPr>
+        <w:tabs>
+          <w:tab w:val="left" w:pos="84"/>
+        </w:tabs>
+        <w:ind w:left="-57" w:right="-57" w:firstLine="908"/>
+        <w:jc w:val="left"/>
+        <w:rPr>
+          <w:szCs w:val="28"/>
+        </w:rPr>
+      </w:pPr>
+      <w:r>
+        <w:rPr>
+          <w:szCs w:val="28"/>
+        </w:rPr>
+        <w:t xml:space="preserve">Создадим </w:t>
+      </w:r>
+      <w:r>
+        <w:rPr>
+          <w:szCs w:val="28"/>
+        </w:rPr>
+        <w:t>простой запрос,</w:t>
+      </w:r>
+      <w:r>
+        <w:rPr>
+          <w:szCs w:val="28"/>
+        </w:rPr>
+        <w:t xml:space="preserve"> который потом будем использовать как базу, этапы создания запроса представлены на рисунках 8-</w:t>
+      </w:r>
+      <w:r>
+        <w:rPr>
+          <w:szCs w:val="28"/>
+        </w:rPr>
+        <w:t>11</w:t>
+      </w:r>
+    </w:p>
+    <w:p>
+      <w:pPr>
+        <w:tabs>
+          <w:tab w:val="left" w:pos="84"/>
+        </w:tabs>
+        <w:ind w:left="-57" w:right="-57" w:firstLine="908"/>
+        <w:jc w:val="center"/>
+        <w:rPr>
+          <w:szCs w:val="28"/>
+        </w:rPr>
+      </w:pPr>
+      <w:r>
+        <w:rPr>
+          <w:szCs w:val="28"/>
+        </w:rPr>
+        <w:drawing>
+          <wp:inline distT="0" distB="0" distL="0" distR="0" wp14:anchorId="5881832E" wp14:editId="7B925DB7">
+            <wp:extent cx="3705742" cy="3143689"/>
+            <wp:effectExtent l="0" t="0" r="9525" b="0"/>
+            <wp:docPr id="9" name="Рисунок 9"/>
+            <wp:cNvGraphicFramePr>
+              <a:graphicFrameLocks xmlns:a="http://schemas.openxmlformats.org/drawingml/2006/main" noChangeAspect="1"/>
+            </wp:cNvGraphicFramePr>
+            <a:graphic xmlns:a="http://schemas.openxmlformats.org/drawingml/2006/main">
+              <a:graphicData uri="http://schemas.openxmlformats.org/drawingml/2006/picture">
+                <pic:pic xmlns:pic="http://schemas.openxmlformats.org/drawingml/2006/picture">
+                  <pic:nvPicPr>
+                    <pic:cNvPr id="1" name=""/>
+                    <pic:cNvPicPr/>
+                  </pic:nvPicPr>
+                  <pic:blipFill>
+                    <a:blip r:embed="rId14"/>
+                    <a:stretch>
+                      <a:fillRect/>
+                    </a:stretch>
+                  </pic:blipFill>
+                  <pic:spPr>
+                    <a:xfrm>
+                      <a:off x="0" y="0"/>
+                      <a:ext cx="3705742" cy="3143689"/>
+                    </a:xfrm>
+                    <a:prstGeom prst="rect">
+                      <a:avLst/>
+                    </a:prstGeom>
+                  </pic:spPr>
+                </pic:pic>
+              </a:graphicData>
+            </a:graphic>
+          </wp:inline>
+        </w:drawing>
+      </w:r>
+    </w:p>
+    <w:p>
+      <w:pPr>
+        <w:tabs>
+          <w:tab w:val="left" w:pos="84"/>
+        </w:tabs>
+        <w:ind w:left="-57" w:right="-57" w:firstLine="908"/>
+        <w:jc w:val="left"/>
+        <w:rPr>
+          <w:szCs w:val="28"/>
+        </w:rPr>
+      </w:pPr>
+      <w:r>
+        <w:rPr>
+          <w:szCs w:val="28"/>
+        </w:rPr>
+        <w:t>Рисунок 8. Выбор типа запроса.</w:t>
+      </w:r>
+    </w:p>
+    <w:p>
+      <w:pPr>
+        <w:tabs>
+          <w:tab w:val="left" w:pos="84"/>
+        </w:tabs>
+        <w:ind w:left="-57" w:right="-57" w:firstLine="908"/>
+        <w:jc w:val="center"/>
+        <w:rPr>
+          <w:szCs w:val="28"/>
+        </w:rPr>
+      </w:pPr>
+      <w:r>
+        <w:rPr>
+          <w:szCs w:val="28"/>
+        </w:rPr>
+        <w:lastRenderedPageBreak/>
+        <w:drawing>
+          <wp:inline distT="0" distB="0" distL="0" distR="0" wp14:anchorId="6537F065" wp14:editId="2E0E3E5D">
+            <wp:extent cx="5163271" cy="3486637"/>
+            <wp:effectExtent l="0" t="0" r="0" b="0"/>
+            <wp:docPr id="10" name="Рисунок 10"/>
+            <wp:cNvGraphicFramePr>
+              <a:graphicFrameLocks xmlns:a="http://schemas.openxmlformats.org/drawingml/2006/main" noChangeAspect="1"/>
+            </wp:cNvGraphicFramePr>
+            <a:graphic xmlns:a="http://schemas.openxmlformats.org/drawingml/2006/main">
+              <a:graphicData uri="http://schemas.openxmlformats.org/drawingml/2006/picture">
+                <pic:pic xmlns:pic="http://schemas.openxmlformats.org/drawingml/2006/picture">
+                  <pic:nvPicPr>
+                    <pic:cNvPr id="1" name=""/>
+                    <pic:cNvPicPr/>
+                  </pic:nvPicPr>
+                  <pic:blipFill>
+                    <a:blip r:embed="rId15"/>
+                    <a:stretch>
+                      <a:fillRect/>
+                    </a:stretch>
+                  </pic:blipFill>
+                  <pic:spPr>
+                    <a:xfrm>
+                      <a:off x="0" y="0"/>
+                      <a:ext cx="5163271" cy="3486637"/>
+                    </a:xfrm>
+                    <a:prstGeom prst="rect">
+                      <a:avLst/>
+                    </a:prstGeom>
+                  </pic:spPr>
+                </pic:pic>
+              </a:graphicData>
+            </a:graphic>
+          </wp:inline>
+        </w:drawing>
+      </w:r>
+    </w:p>
+    <w:p>
+      <w:pPr>
+        <w:tabs>
+          <w:tab w:val="left" w:pos="84"/>
+        </w:tabs>
+        <w:ind w:left="-57" w:right="-57" w:firstLine="908"/>
+        <w:jc w:val="left"/>
+        <w:rPr>
+          <w:szCs w:val="28"/>
+        </w:rPr>
+      </w:pPr>
+      <w:r>
+        <w:rPr>
+          <w:szCs w:val="28"/>
+        </w:rPr>
+        <w:t>Рисунок 9. Выбор поле</w:t>
+      </w:r>
+      <w:r>
+        <w:rPr>
+          <w:szCs w:val="28"/>
+        </w:rPr>
+        <w:t>й для запроса.</w:t>
+      </w:r>
+    </w:p>
+    <w:p>
+      <w:pPr>
+        <w:tabs>
+          <w:tab w:val="left" w:pos="84"/>
+        </w:tabs>
+        <w:ind w:left="-57" w:right="-57" w:firstLine="908"/>
+        <w:jc w:val="left"/>
+        <w:rPr>
+          <w:szCs w:val="28"/>
+        </w:rPr>
+      </w:pPr>
+    </w:p>
+    <w:p>
+      <w:pPr>
+        <w:tabs>
+          <w:tab w:val="left" w:pos="84"/>
+        </w:tabs>
+        <w:ind w:left="-57" w:right="-57" w:firstLine="908"/>
+        <w:jc w:val="center"/>
+        <w:rPr>
+          <w:szCs w:val="28"/>
+        </w:rPr>
+      </w:pPr>
+      <w:r>
+        <w:rPr>
+          <w:szCs w:val="28"/>
+        </w:rPr>
+        <w:drawing>
+          <wp:inline distT="0" distB="0" distL="0" distR="0" wp14:anchorId="672B4212" wp14:editId="019293B8">
+            <wp:extent cx="5106113" cy="3553321"/>
+            <wp:effectExtent l="0" t="0" r="0" b="9525"/>
+            <wp:docPr id="11" name="Рисунок 11"/>
+            <wp:cNvGraphicFramePr>
+              <a:graphicFrameLocks xmlns:a="http://schemas.openxmlformats.org/drawingml/2006/main" noChangeAspect="1"/>
+            </wp:cNvGraphicFramePr>
+            <a:graphic xmlns:a="http://schemas.openxmlformats.org/drawingml/2006/main">
+              <a:graphicData uri="http://schemas.openxmlformats.org/drawingml/2006/picture">
+                <pic:pic xmlns:pic="http://schemas.openxmlformats.org/drawingml/2006/picture">
+                  <pic:nvPicPr>
+                    <pic:cNvPr id="1" name=""/>
+                    <pic:cNvPicPr/>
+                  </pic:nvPicPr>
+                  <pic:blipFill>
+                    <a:blip r:embed="rId16"/>
+                    <a:stretch>
+                      <a:fillRect/>
+                    </a:stretch>
+                  </pic:blipFill>
+                  <pic:spPr>
+                    <a:xfrm>
+                      <a:off x="0" y="0"/>
+                      <a:ext cx="5106113" cy="3553321"/>
+                    </a:xfrm>
+                    <a:prstGeom prst="rect">
+                      <a:avLst/>
+                    </a:prstGeom>
+                  </pic:spPr>
+                </pic:pic>
+              </a:graphicData>
+            </a:graphic>
+          </wp:inline>
+        </w:drawing>
+      </w:r>
+    </w:p>
+    <w:p>
+      <w:pPr>
+        <w:tabs>
+          <w:tab w:val="left" w:pos="84"/>
+        </w:tabs>
+        <w:ind w:left="-57" w:right="-57" w:firstLine="908"/>
+        <w:jc w:val="left"/>
+        <w:rPr>
+          <w:szCs w:val="28"/>
+        </w:rPr>
+      </w:pPr>
+      <w:r>
+        <w:rPr>
+          <w:szCs w:val="28"/>
+        </w:rPr>
+        <w:t>Рисунок 10. Выбор типа отчета.</w:t>
+      </w:r>
+    </w:p>
+    <w:p>
+      <w:pPr>
+        <w:tabs>
+          <w:tab w:val="left" w:pos="84"/>
+        </w:tabs>
+        <w:ind w:left="-57" w:right="-57" w:firstLine="908"/>
+        <w:jc w:val="center"/>
+        <w:rPr>
+          <w:szCs w:val="28"/>
+        </w:rPr>
+      </w:pPr>
+      <w:r>
+        <w:rPr>
+          <w:szCs w:val="28"/>
+        </w:rPr>
+        <w:lastRenderedPageBreak/>
+        <w:drawing>
+          <wp:inline distT="0" distB="0" distL="0" distR="0" wp14:anchorId="6B4FE262" wp14:editId="72ACB233">
+            <wp:extent cx="5096586" cy="3496163"/>
+            <wp:effectExtent l="0" t="0" r="8890" b="9525"/>
+            <wp:docPr id="12" name="Рисунок 12"/>
+            <wp:cNvGraphicFramePr>
+              <a:graphicFrameLocks xmlns:a="http://schemas.openxmlformats.org/drawingml/2006/main" noChangeAspect="1"/>
+            </wp:cNvGraphicFramePr>
+            <a:graphic xmlns:a="http://schemas.openxmlformats.org/drawingml/2006/main">
+              <a:graphicData uri="http://schemas.openxmlformats.org/drawingml/2006/picture">
+                <pic:pic xmlns:pic="http://schemas.openxmlformats.org/drawingml/2006/picture">
+                  <pic:nvPicPr>
+                    <pic:cNvPr id="1" name=""/>
+                    <pic:cNvPicPr/>
+                  </pic:nvPicPr>
+                  <pic:blipFill>
+                    <a:blip r:embed="rId17"/>
+                    <a:stretch>
+                      <a:fillRect/>
+                    </a:stretch>
+                  </pic:blipFill>
+                  <pic:spPr>
+                    <a:xfrm>
+                      <a:off x="0" y="0"/>
+                      <a:ext cx="5096586" cy="3496163"/>
+                    </a:xfrm>
+                    <a:prstGeom prst="rect">
+                      <a:avLst/>
+                    </a:prstGeom>
+                  </pic:spPr>
+                </pic:pic>
+              </a:graphicData>
+            </a:graphic>
+          </wp:inline>
+        </w:drawing>
+      </w:r>
+    </w:p>
+    <w:p>
+      <w:pPr>
+        <w:tabs>
+          <w:tab w:val="left" w:pos="84"/>
+        </w:tabs>
+        <w:ind w:left="-57" w:right="-57" w:firstLine="908"/>
+        <w:jc w:val="left"/>
+        <w:rPr>
+          <w:szCs w:val="28"/>
+        </w:rPr>
+      </w:pPr>
+      <w:r>
+        <w:rPr>
+          <w:szCs w:val="28"/>
+        </w:rPr>
+        <w:t>Рисунок 11. Указание имени запроса.</w:t>
+      </w:r>
+    </w:p>
+    <w:p>
+      <w:pPr>
+        <w:tabs>
+          <w:tab w:val="left" w:pos="84"/>
+        </w:tabs>
+        <w:ind w:left="-57" w:right="-57" w:firstLine="908"/>
+        <w:jc w:val="left"/>
+        <w:rPr>
+          <w:szCs w:val="28"/>
+        </w:rPr>
+      </w:pPr>
+      <w:r>
+        <w:rPr>
+          <w:szCs w:val="28"/>
+        </w:rPr>
+        <w:t>Запустим запрос на выполнение, результаты представлены на рисунке 12.</w:t>
+      </w:r>
+    </w:p>
+    <w:p>
+      <w:pPr>
+        <w:tabs>
+          <w:tab w:val="left" w:pos="84"/>
+        </w:tabs>
+        <w:ind w:left="-57" w:right="-57" w:firstLine="908"/>
+        <w:jc w:val="left"/>
+        <w:rPr>
+          <w:szCs w:val="28"/>
+        </w:rPr>
+      </w:pPr>
+    </w:p>
+    <w:p>
+      <w:pPr>
+        <w:tabs>
+          <w:tab w:val="left" w:pos="84"/>
+        </w:tabs>
+        <w:ind w:left="-57" w:right="-57" w:firstLine="908"/>
+        <w:jc w:val="center"/>
+        <w:rPr>
+          <w:szCs w:val="28"/>
+        </w:rPr>
+      </w:pPr>
+      <w:r>
+        <w:rPr>
+          <w:szCs w:val="28"/>
+        </w:rPr>
+        <w:drawing>
+          <wp:inline distT="0" distB="0" distL="0" distR="0" wp14:anchorId="63F236E9" wp14:editId="5E316900">
+            <wp:extent cx="2324424" cy="2667372"/>
+            <wp:effectExtent l="0" t="0" r="0" b="0"/>
+            <wp:docPr id="13" name="Рисунок 13"/>
+            <wp:cNvGraphicFramePr>
+              <a:graphicFrameLocks xmlns:a="http://schemas.openxmlformats.org/drawingml/2006/main" noChangeAspect="1"/>
+            </wp:cNvGraphicFramePr>
+            <a:graphic xmlns:a="http://schemas.openxmlformats.org/drawingml/2006/main">
+              <a:graphicData uri="http://schemas.openxmlformats.org/drawingml/2006/picture">
+                <pic:pic xmlns:pic="http://schemas.openxmlformats.org/drawingml/2006/picture">
+                  <pic:nvPicPr>
+                    <pic:cNvPr id="1" name=""/>
+                    <pic:cNvPicPr/>
+                  </pic:nvPicPr>
+                  <pic:blipFill>
+                    <a:blip r:embed="rId18"/>
+                    <a:stretch>
+                      <a:fillRect/>
+                    </a:stretch>
+                  </pic:blipFill>
+                  <pic:spPr>
+                    <a:xfrm>
+                      <a:off x="0" y="0"/>
+                      <a:ext cx="2324424" cy="2667372"/>
+                    </a:xfrm>
+                    <a:prstGeom prst="rect">
+                      <a:avLst/>
+                    </a:prstGeom>
+                  </pic:spPr>
+                </pic:pic>
+              </a:graphicData>
+            </a:graphic>
+          </wp:inline>
+        </w:drawing>
+      </w:r>
+    </w:p>
+    <w:p>
+      <w:pPr>
+        <w:tabs>
+          <w:tab w:val="left" w:pos="84"/>
+        </w:tabs>
+        <w:ind w:left="-57" w:right="-57" w:firstLine="908"/>
+        <w:jc w:val="left"/>
+        <w:rPr>
+          <w:szCs w:val="28"/>
+        </w:rPr>
+      </w:pPr>
+      <w:r>
+        <w:rPr>
+          <w:szCs w:val="28"/>
+        </w:rPr>
+        <w:t>Рисунок 12. Информация об учащихся в общежитии.</w:t>
+      </w:r>
+    </w:p>
+    <w:p>
+      <w:pPr>
+        <w:tabs>
+          <w:tab w:val="left" w:pos="84"/>
+        </w:tabs>
+        <w:ind w:left="-57" w:right="-57" w:firstLine="908"/>
+        <w:jc w:val="left"/>
+        <w:rPr>
+          <w:szCs w:val="28"/>
+        </w:rPr>
+      </w:pPr>
+      <w:r>
+        <w:rPr>
+          <w:szCs w:val="28"/>
+        </w:rPr>
+        <w:t>Переключимся в режим конструктора и отфильтруем записи проживающих, выберем только проживающих женского пола. Конструктор запроса представлен на рисунке 13.</w:t>
+      </w:r>
+    </w:p>
+    <w:p>
+      <w:pPr>
+        <w:tabs>
+          <w:tab w:val="left" w:pos="84"/>
+        </w:tabs>
+        <w:ind w:left="-57" w:right="-57" w:firstLine="908"/>
+        <w:jc w:val="center"/>
+        <w:rPr>
+          <w:szCs w:val="28"/>
+        </w:rPr>
+      </w:pPr>
+      <w:r>
+        <w:rPr>
+          <w:szCs w:val="28"/>
+        </w:rPr>
+        <w:lastRenderedPageBreak/>
+        <w:drawing>
+          <wp:inline distT="0" distB="0" distL="0" distR="0" wp14:anchorId="376FD08F" wp14:editId="1BE1D9D8">
+            <wp:extent cx="4676775" cy="4074814"/>
+            <wp:effectExtent l="0" t="0" r="0" b="1905"/>
+            <wp:docPr id="14" name="Рисунок 14"/>
+            <wp:cNvGraphicFramePr>
+              <a:graphicFrameLocks xmlns:a="http://schemas.openxmlformats.org/drawingml/2006/main" noChangeAspect="1"/>
+            </wp:cNvGraphicFramePr>
+            <a:graphic xmlns:a="http://schemas.openxmlformats.org/drawingml/2006/main">
+              <a:graphicData uri="http://schemas.openxmlformats.org/drawingml/2006/picture">
+                <pic:pic xmlns:pic="http://schemas.openxmlformats.org/drawingml/2006/picture">
+                  <pic:nvPicPr>
+                    <pic:cNvPr id="1" name=""/>
+                    <pic:cNvPicPr/>
+                  </pic:nvPicPr>
+                  <pic:blipFill>
+                    <a:blip r:embed="rId19"/>
+                    <a:stretch>
+                      <a:fillRect/>
+                    </a:stretch>
+                  </pic:blipFill>
+                  <pic:spPr>
+                    <a:xfrm>
+                      <a:off x="0" y="0"/>
+                      <a:ext cx="4683205" cy="4080416"/>
+                    </a:xfrm>
+                    <a:prstGeom prst="rect">
+                      <a:avLst/>
+                    </a:prstGeom>
+                  </pic:spPr>
+                </pic:pic>
+              </a:graphicData>
+            </a:graphic>
+          </wp:inline>
+        </w:drawing>
+      </w:r>
+    </w:p>
+    <w:p>
+      <w:pPr>
+        <w:tabs>
+          <w:tab w:val="left" w:pos="84"/>
+        </w:tabs>
+        <w:ind w:left="-57" w:right="-57" w:firstLine="908"/>
+        <w:jc w:val="left"/>
+        <w:rPr>
+          <w:szCs w:val="28"/>
+        </w:rPr>
+      </w:pPr>
+      <w:r>
+        <w:rPr>
+          <w:szCs w:val="28"/>
+        </w:rPr>
+        <w:t>Рисунок 13. Фильтрация базового запроса.</w:t>
+      </w:r>
+    </w:p>
+    <w:p>
+      <w:pPr>
+        <w:tabs>
+          <w:tab w:val="left" w:pos="84"/>
+        </w:tabs>
+        <w:ind w:left="-57" w:right="-57" w:firstLine="908"/>
+        <w:jc w:val="left"/>
+        <w:rPr>
+          <w:szCs w:val="28"/>
+        </w:rPr>
+      </w:pPr>
+      <w:r>
+        <w:rPr>
+          <w:szCs w:val="28"/>
+        </w:rPr>
+        <w:t xml:space="preserve">Переключимся в режим </w:t>
+      </w:r>
+      <w:r>
+        <w:rPr>
+          <w:szCs w:val="28"/>
+          <w:lang w:val="en-US"/>
+        </w:rPr>
+        <w:t>SQL</w:t>
+      </w:r>
+      <w:r>
+        <w:rPr>
+          <w:szCs w:val="28"/>
+        </w:rPr>
+        <w:t xml:space="preserve"> и подсчитаем количество проживающих </w:t>
+      </w:r>
+      <w:proofErr w:type="spellStart"/>
+      <w:r>
+        <w:rPr>
+          <w:szCs w:val="28"/>
+        </w:rPr>
+        <w:t>покомнатно</w:t>
+      </w:r>
+      <w:proofErr w:type="spellEnd"/>
+      <w:r>
+        <w:rPr>
+          <w:szCs w:val="28"/>
+        </w:rPr>
+        <w:t>. Отредактированный запрос представлен на рисунке 14.</w:t>
+      </w:r>
+    </w:p>
+    <w:p>
+      <w:pPr>
+        <w:tabs>
+          <w:tab w:val="left" w:pos="84"/>
+        </w:tabs>
+        <w:ind w:left="-57" w:right="-57" w:firstLine="908"/>
+        <w:jc w:val="center"/>
+        <w:rPr>
+          <w:szCs w:val="28"/>
+        </w:rPr>
+      </w:pPr>
+      <w:r>
+        <w:rPr>
+          <w:szCs w:val="28"/>
+        </w:rPr>
+        <w:drawing>
+          <wp:inline distT="0" distB="0" distL="0" distR="0" wp14:anchorId="25B51450" wp14:editId="2ED8F570">
+            <wp:extent cx="4477375" cy="1057423"/>
+            <wp:effectExtent l="0" t="0" r="0" b="9525"/>
+            <wp:docPr id="15" name="Рисунок 15"/>
+            <wp:cNvGraphicFramePr>
+              <a:graphicFrameLocks xmlns:a="http://schemas.openxmlformats.org/drawingml/2006/main" noChangeAspect="1"/>
+            </wp:cNvGraphicFramePr>
+            <a:graphic xmlns:a="http://schemas.openxmlformats.org/drawingml/2006/main">
+              <a:graphicData uri="http://schemas.openxmlformats.org/drawingml/2006/picture">
+                <pic:pic xmlns:pic="http://schemas.openxmlformats.org/drawingml/2006/picture">
+                  <pic:nvPicPr>
+                    <pic:cNvPr id="1" name=""/>
+                    <pic:cNvPicPr/>
+                  </pic:nvPicPr>
+                  <pic:blipFill>
+                    <a:blip r:embed="rId20"/>
+                    <a:stretch>
+                      <a:fillRect/>
+                    </a:stretch>
+                  </pic:blipFill>
+                  <pic:spPr>
+                    <a:xfrm>
+                      <a:off x="0" y="0"/>
+                      <a:ext cx="4477375" cy="1057423"/>
+                    </a:xfrm>
+                    <a:prstGeom prst="rect">
+                      <a:avLst/>
+                    </a:prstGeom>
+                  </pic:spPr>
+                </pic:pic>
+              </a:graphicData>
+            </a:graphic>
+          </wp:inline>
+        </w:drawing>
+      </w:r>
+    </w:p>
+    <w:p>
+      <w:pPr>
+        <w:tabs>
+          <w:tab w:val="left" w:pos="84"/>
+        </w:tabs>
+        <w:ind w:left="-57" w:right="-57" w:firstLine="908"/>
+        <w:jc w:val="left"/>
+        <w:rPr>
+          <w:szCs w:val="28"/>
+        </w:rPr>
+      </w:pPr>
+      <w:r>
+        <w:rPr>
+          <w:szCs w:val="28"/>
+        </w:rPr>
+        <w:t xml:space="preserve">Рисунок 14. </w:t>
+      </w:r>
+      <w:r>
+        <w:rPr>
+          <w:szCs w:val="28"/>
+          <w:lang w:val="en-US"/>
+        </w:rPr>
+        <w:t>SQL</w:t>
+      </w:r>
+      <w:r>
+        <w:rPr>
+          <w:szCs w:val="28"/>
+        </w:rPr>
+        <w:t xml:space="preserve"> запрос.</w:t>
+      </w:r>
+    </w:p>
+    <w:p>
+      <w:pPr>
+        <w:tabs>
+          <w:tab w:val="left" w:pos="84"/>
+        </w:tabs>
+        <w:ind w:left="-57" w:right="-57" w:firstLine="908"/>
+        <w:jc w:val="left"/>
+        <w:rPr>
+          <w:szCs w:val="28"/>
+        </w:rPr>
+      </w:pPr>
+      <w:r>
+        <w:rPr>
+          <w:szCs w:val="28"/>
+        </w:rPr>
+        <w:t>Результат выполнения запроса – количество проживающих женщин в каждой комнате представлен на рисунке 15.</w:t>
+      </w:r>
+    </w:p>
+    <w:p>
+      <w:pPr>
+        <w:tabs>
+          <w:tab w:val="left" w:pos="84"/>
+        </w:tabs>
+        <w:ind w:left="-57" w:right="-57" w:firstLine="908"/>
+        <w:jc w:val="center"/>
+        <w:rPr>
+          <w:szCs w:val="28"/>
+        </w:rPr>
+      </w:pPr>
+      <w:r>
+        <w:rPr>
+          <w:szCs w:val="28"/>
+        </w:rPr>
+        <w:drawing>
+          <wp:inline distT="0" distB="0" distL="0" distR="0" wp14:anchorId="279AEFED" wp14:editId="7DF32DF0">
+            <wp:extent cx="2181529" cy="924054"/>
+            <wp:effectExtent l="0" t="0" r="0" b="9525"/>
+            <wp:docPr id="16" name="Рисунок 16"/>
+            <wp:cNvGraphicFramePr>
+              <a:graphicFrameLocks xmlns:a="http://schemas.openxmlformats.org/drawingml/2006/main" noChangeAspect="1"/>
+            </wp:cNvGraphicFramePr>
+            <a:graphic xmlns:a="http://schemas.openxmlformats.org/drawingml/2006/main">
+              <a:graphicData uri="http://schemas.openxmlformats.org/drawingml/2006/picture">
+                <pic:pic xmlns:pic="http://schemas.openxmlformats.org/drawingml/2006/picture">
+                  <pic:nvPicPr>
+                    <pic:cNvPr id="1" name=""/>
+                    <pic:cNvPicPr/>
+                  </pic:nvPicPr>
+                  <pic:blipFill>
+                    <a:blip r:embed="rId21"/>
+                    <a:stretch>
+                      <a:fillRect/>
+                    </a:stretch>
+                  </pic:blipFill>
+                  <pic:spPr>
+                    <a:xfrm>
+                      <a:off x="0" y="0"/>
+                      <a:ext cx="2181529" cy="924054"/>
+                    </a:xfrm>
+                    <a:prstGeom prst="rect">
+                      <a:avLst/>
+                    </a:prstGeom>
+                  </pic:spPr>
+                </pic:pic>
+              </a:graphicData>
+            </a:graphic>
+          </wp:inline>
+        </w:drawing>
+      </w:r>
+    </w:p>
+    <w:p>
+      <w:pPr>
+        <w:tabs>
+          <w:tab w:val="left" w:pos="84"/>
+        </w:tabs>
+        <w:ind w:left="-57" w:right="-57" w:firstLine="908"/>
+        <w:jc w:val="left"/>
+        <w:rPr>
+          <w:szCs w:val="28"/>
+        </w:rPr>
+      </w:pPr>
+      <w:r>
+        <w:rPr>
+          <w:szCs w:val="28"/>
+        </w:rPr>
+        <w:t>Рисунок 15. Результат итогового запроса.</w:t>
+      </w:r>
+      <w:r>
+        <w:rPr>
+          <w:szCs w:val="28"/>
+        </w:rPr>
+        <w:br w:type="page"/>
+      </w:r>
     </w:p>
     <w:p>
       <w:pPr>
@@ -17258,6 +18732,7 @@
           <w:sz w:val="32"/>
           <w:szCs w:val="28"/>
         </w:rPr>
+        <w:lastRenderedPageBreak/>
         <w:t>92</w:t>
       </w:r>
       <w:r>
@@ -17384,25 +18859,7 @@
           <w:sz w:val="32"/>
           <w:szCs w:val="28"/>
         </w:rPr>
-        <w:t>ба</w:t>
-      </w:r>
-      <w:r>
-        <w:rPr>
-          <w:b/>
-          <w:bCs/>
-          <w:sz w:val="32"/>
-          <w:szCs w:val="28"/>
-        </w:rPr>
-        <w:t>л</w:t>
-      </w:r>
-      <w:r>
-        <w:rPr>
-          <w:b/>
-          <w:bCs/>
-          <w:sz w:val="32"/>
-          <w:szCs w:val="28"/>
-        </w:rPr>
-        <w:t>лов)</w:t>
+        <w:t>баллов)</w:t>
       </w:r>
       <w:r>
         <w:rPr>
@@ -17422,29 +18879,7 @@
           <w:sz w:val="32"/>
           <w:szCs w:val="28"/>
         </w:rPr>
-        <w:t>уч</w:t>
-      </w:r>
-      <w:r>
-        <w:rPr>
-          <w:b/>
-          <w:bCs/>
-          <w:color w:val="000000"/>
-          <w:spacing w:val="-7"/>
-          <w:sz w:val="32"/>
-          <w:szCs w:val="28"/>
-        </w:rPr>
-        <w:t>а</w:t>
-      </w:r>
-      <w:r>
-        <w:rPr>
-          <w:b/>
-          <w:bCs/>
-          <w:color w:val="000000"/>
-          <w:spacing w:val="-7"/>
-          <w:sz w:val="32"/>
-          <w:szCs w:val="28"/>
-        </w:rPr>
-        <w:t>щихся</w:t>
+        <w:t>учащихся</w:t>
       </w:r>
       <w:r>
         <w:rPr>
@@ -17575,13 +19010,18 @@
         <w:tabs>
           <w:tab w:val="left" w:pos="84"/>
         </w:tabs>
-        <w:ind w:left="-57" w:right="-57"/>
+        <w:ind w:left="-57" w:right="-57" w:firstLine="908"/>
         <w:jc w:val="left"/>
         <w:rPr>
-          <w:sz w:val="32"/>
-          <w:szCs w:val="28"/>
-        </w:rPr>
-      </w:pPr>
+          <w:szCs w:val="28"/>
+        </w:rPr>
+      </w:pPr>
+      <w:r>
+        <w:rPr>
+          <w:szCs w:val="28"/>
+        </w:rPr>
+        <w:t>Модифицируем таблицу учащихся, разделим их на 2 курса. Таблица для выполнения задания представлена на рисунке 16.</w:t>
+      </w:r>
     </w:p>
     <w:p>
       <w:pPr>
@@ -17589,9 +19029,132 @@
           <w:tab w:val="left" w:pos="84"/>
         </w:tabs>
         <w:ind w:left="-57" w:right="-57"/>
+        <w:jc w:val="center"/>
+        <w:rPr>
+          <w:szCs w:val="28"/>
+        </w:rPr>
+      </w:pPr>
+      <w:r>
+        <w:rPr>
+          <w:szCs w:val="28"/>
+        </w:rPr>
+        <w:drawing>
+          <wp:inline distT="0" distB="0" distL="0" distR="0" wp14:anchorId="3BA41E5D" wp14:editId="7DAFF196">
+            <wp:extent cx="5340350" cy="1841579"/>
+            <wp:effectExtent l="0" t="0" r="0" b="6350"/>
+            <wp:docPr id="18" name="Рисунок 18"/>
+            <wp:cNvGraphicFramePr>
+              <a:graphicFrameLocks xmlns:a="http://schemas.openxmlformats.org/drawingml/2006/main" noChangeAspect="1"/>
+            </wp:cNvGraphicFramePr>
+            <a:graphic xmlns:a="http://schemas.openxmlformats.org/drawingml/2006/main">
+              <a:graphicData uri="http://schemas.openxmlformats.org/drawingml/2006/picture">
+                <pic:pic xmlns:pic="http://schemas.openxmlformats.org/drawingml/2006/picture">
+                  <pic:nvPicPr>
+                    <pic:cNvPr id="1" name=""/>
+                    <pic:cNvPicPr/>
+                  </pic:nvPicPr>
+                  <pic:blipFill>
+                    <a:blip r:embed="rId22"/>
+                    <a:stretch>
+                      <a:fillRect/>
+                    </a:stretch>
+                  </pic:blipFill>
+                  <pic:spPr>
+                    <a:xfrm>
+                      <a:off x="0" y="0"/>
+                      <a:ext cx="5343111" cy="1842531"/>
+                    </a:xfrm>
+                    <a:prstGeom prst="rect">
+                      <a:avLst/>
+                    </a:prstGeom>
+                  </pic:spPr>
+                </pic:pic>
+              </a:graphicData>
+            </a:graphic>
+          </wp:inline>
+        </w:drawing>
+      </w:r>
+    </w:p>
+    <w:p>
+      <w:pPr>
+        <w:tabs>
+          <w:tab w:val="left" w:pos="84"/>
+        </w:tabs>
+        <w:ind w:left="-57" w:right="-57" w:firstLine="908"/>
         <w:jc w:val="left"/>
         <w:rPr>
-          <w:sz w:val="32"/>
+          <w:szCs w:val="28"/>
+        </w:rPr>
+      </w:pPr>
+      <w:r>
+        <w:rPr>
+          <w:szCs w:val="28"/>
+        </w:rPr>
+        <w:t xml:space="preserve">Рисунок 16. </w:t>
+      </w:r>
+      <w:r>
+        <w:rPr>
+          <w:szCs w:val="28"/>
+        </w:rPr>
+        <w:t>Содержимое таблицы Учащиеся.</w:t>
+      </w:r>
+    </w:p>
+    <w:p>
+      <w:pPr>
+        <w:tabs>
+          <w:tab w:val="left" w:pos="84"/>
+        </w:tabs>
+        <w:ind w:left="-57" w:right="-57" w:firstLine="908"/>
+        <w:jc w:val="left"/>
+        <w:rPr>
+          <w:szCs w:val="28"/>
+        </w:rPr>
+      </w:pPr>
+    </w:p>
+    <w:p>
+      <w:pPr>
+        <w:tabs>
+          <w:tab w:val="left" w:pos="84"/>
+        </w:tabs>
+        <w:ind w:left="-57" w:right="-57" w:firstLine="908"/>
+        <w:jc w:val="left"/>
+        <w:rPr>
+          <w:szCs w:val="28"/>
+        </w:rPr>
+      </w:pPr>
+    </w:p>
+    <w:p>
+      <w:pPr>
+        <w:tabs>
+          <w:tab w:val="left" w:pos="84"/>
+        </w:tabs>
+        <w:ind w:left="-57" w:right="-57" w:firstLine="908"/>
+        <w:jc w:val="left"/>
+        <w:rPr>
+          <w:szCs w:val="28"/>
+        </w:rPr>
+      </w:pPr>
+    </w:p>
+    <w:p>
+      <w:pPr>
+        <w:tabs>
+          <w:tab w:val="left" w:pos="84"/>
+        </w:tabs>
+        <w:ind w:left="-57" w:right="-57" w:firstLine="908"/>
+        <w:jc w:val="left"/>
+        <w:rPr>
+          <w:szCs w:val="28"/>
+        </w:rPr>
+      </w:pPr>
+    </w:p>
+    <w:p>
+      <w:pPr>
+        <w:tabs>
+          <w:tab w:val="left" w:pos="84"/>
+        </w:tabs>
+        <w:ind w:left="-57" w:right="-57" w:firstLine="908"/>
+        <w:jc w:val="left"/>
+        <w:rPr>
           <w:szCs w:val="28"/>
         </w:rPr>
       </w:pPr>
@@ -17762,25 +19325,7 @@
           <w:sz w:val="32"/>
           <w:szCs w:val="28"/>
         </w:rPr>
-        <w:t>соде</w:t>
-      </w:r>
-      <w:r>
-        <w:rPr>
-          <w:b/>
-          <w:bCs/>
-          <w:sz w:val="32"/>
-          <w:szCs w:val="28"/>
-        </w:rPr>
-        <w:t>р</w:t>
-      </w:r>
-      <w:r>
-        <w:rPr>
-          <w:b/>
-          <w:bCs/>
-          <w:sz w:val="32"/>
-          <w:szCs w:val="28"/>
-        </w:rPr>
-        <w:t>жащей</w:t>
+        <w:t>содержащей</w:t>
       </w:r>
       <w:r>
         <w:rPr>
@@ -18015,7 +19560,6 @@
         <w:rPr>
           <w:b/>
           <w:bCs/>
-          <w:sz w:val="32"/>
           <w:szCs w:val="28"/>
         </w:rPr>
       </w:pPr>
@@ -18030,7 +19574,6 @@
         <w:rPr>
           <w:b/>
           <w:bCs/>
-          <w:sz w:val="32"/>
           <w:szCs w:val="28"/>
         </w:rPr>
       </w:pPr>
@@ -18197,25 +19740,7 @@
           <w:sz w:val="32"/>
           <w:szCs w:val="28"/>
         </w:rPr>
-        <w:t>та</w:t>
-      </w:r>
-      <w:r>
-        <w:rPr>
-          <w:b/>
-          <w:bCs/>
-          <w:sz w:val="32"/>
-          <w:szCs w:val="28"/>
-        </w:rPr>
-        <w:t>б</w:t>
-      </w:r>
-      <w:r>
-        <w:rPr>
-          <w:b/>
-          <w:bCs/>
-          <w:sz w:val="32"/>
-          <w:szCs w:val="28"/>
-        </w:rPr>
-        <w:t>личную</w:t>
+        <w:t>табличную</w:t>
       </w:r>
       <w:r>
         <w:rPr>
@@ -18359,25 +19884,7 @@
           <w:sz w:val="32"/>
           <w:szCs w:val="28"/>
         </w:rPr>
-        <w:t>«А</w:t>
-      </w:r>
-      <w:r>
-        <w:rPr>
-          <w:b/>
-          <w:bCs/>
-          <w:sz w:val="32"/>
-          <w:szCs w:val="28"/>
-        </w:rPr>
-        <w:t>д</w:t>
-      </w:r>
-      <w:r>
-        <w:rPr>
-          <w:b/>
-          <w:bCs/>
-          <w:sz w:val="32"/>
-          <w:szCs w:val="28"/>
-        </w:rPr>
-        <w:t>рес»</w:t>
+        <w:t>«Адрес»</w:t>
       </w:r>
       <w:r>
         <w:rPr>
@@ -18431,25 +19938,7 @@
           <w:sz w:val="32"/>
           <w:szCs w:val="28"/>
         </w:rPr>
-        <w:t>рожд</w:t>
-      </w:r>
-      <w:r>
-        <w:rPr>
-          <w:b/>
-          <w:bCs/>
-          <w:sz w:val="32"/>
-          <w:szCs w:val="28"/>
-        </w:rPr>
-        <w:t>е</w:t>
-      </w:r>
-      <w:r>
-        <w:rPr>
-          <w:b/>
-          <w:bCs/>
-          <w:sz w:val="32"/>
-          <w:szCs w:val="28"/>
-        </w:rPr>
-        <w:t>ния».</w:t>
+        <w:t>рождения».</w:t>
       </w:r>
       <w:r>
         <w:rPr>
@@ -18946,25 +20435,7 @@
           <w:sz w:val="32"/>
           <w:szCs w:val="28"/>
         </w:rPr>
-        <w:t>ф</w:t>
-      </w:r>
-      <w:r>
-        <w:rPr>
-          <w:b/>
-          <w:bCs/>
-          <w:sz w:val="32"/>
-          <w:szCs w:val="28"/>
-        </w:rPr>
-        <w:t>а</w:t>
-      </w:r>
-      <w:r>
-        <w:rPr>
-          <w:b/>
-          <w:bCs/>
-          <w:sz w:val="32"/>
-          <w:szCs w:val="28"/>
-        </w:rPr>
-        <w:t>милиям</w:t>
+        <w:t>фамилиям</w:t>
       </w:r>
     </w:p>
     <w:p>
@@ -18984,7 +20455,6 @@
         <w:spacing w:line="259" w:lineRule="auto"/>
         <w:jc w:val="left"/>
         <w:rPr>
-          <w:sz w:val="32"/>
           <w:szCs w:val="28"/>
         </w:rPr>
       </w:pPr>
@@ -18994,7 +20464,6 @@
         <w:spacing w:line="259" w:lineRule="auto"/>
         <w:jc w:val="left"/>
         <w:rPr>
-          <w:sz w:val="32"/>
           <w:szCs w:val="28"/>
         </w:rPr>
       </w:pPr>
@@ -19187,14 +20656,25 @@
         </w:rPr>
         <w:t xml:space="preserve"> </w:t>
       </w:r>
-      <w:r>
-        <w:rPr>
-          <w:b/>
-          <w:bCs/>
-          <w:sz w:val="32"/>
-          <w:szCs w:val="28"/>
-        </w:rPr>
-        <w:t>зачкн.»,</w:t>
+      <w:proofErr w:type="spellStart"/>
+      <w:r>
+        <w:rPr>
+          <w:b/>
+          <w:bCs/>
+          <w:sz w:val="32"/>
+          <w:szCs w:val="28"/>
+        </w:rPr>
+        <w:t>зачкн</w:t>
+      </w:r>
+      <w:proofErr w:type="spellEnd"/>
+      <w:r>
+        <w:rPr>
+          <w:b/>
+          <w:bCs/>
+          <w:sz w:val="32"/>
+          <w:szCs w:val="28"/>
+        </w:rPr>
+        <w:t>.»,</w:t>
       </w:r>
       <w:r>
         <w:rPr>
@@ -19482,25 +20962,7 @@
           <w:sz w:val="32"/>
           <w:szCs w:val="28"/>
         </w:rPr>
-        <w:t>отсорт</w:t>
-      </w:r>
-      <w:r>
-        <w:rPr>
-          <w:b/>
-          <w:bCs/>
-          <w:sz w:val="32"/>
-          <w:szCs w:val="28"/>
-        </w:rPr>
-        <w:t>и</w:t>
-      </w:r>
-      <w:r>
-        <w:rPr>
-          <w:b/>
-          <w:bCs/>
-          <w:sz w:val="32"/>
-          <w:szCs w:val="28"/>
-        </w:rPr>
-        <w:t>рован</w:t>
+        <w:t>отсортирован</w:t>
       </w:r>
       <w:r>
         <w:rPr>
@@ -19554,7 +21016,6 @@
           <w:sz w:val="32"/>
           <w:szCs w:val="28"/>
         </w:rPr>
-        <w:lastRenderedPageBreak/>
         <w:t>Номер</w:t>
       </w:r>
       <w:r>
@@ -19663,25 +21124,7 @@
           <w:sz w:val="32"/>
           <w:szCs w:val="28"/>
         </w:rPr>
-        <w:t>гру</w:t>
-      </w:r>
-      <w:r>
-        <w:rPr>
-          <w:b/>
-          <w:bCs/>
-          <w:sz w:val="32"/>
-          <w:szCs w:val="28"/>
-        </w:rPr>
-        <w:t>п</w:t>
-      </w:r>
-      <w:r>
-        <w:rPr>
-          <w:b/>
-          <w:bCs/>
-          <w:sz w:val="32"/>
-          <w:szCs w:val="28"/>
-        </w:rPr>
-        <w:t>пы.</w:t>
+        <w:t>группы.</w:t>
       </w:r>
       <w:r>
         <w:rPr>
@@ -19985,25 +21428,7 @@
           <w:sz w:val="32"/>
           <w:szCs w:val="28"/>
         </w:rPr>
-        <w:t>д</w:t>
-      </w:r>
-      <w:r>
-        <w:rPr>
-          <w:b/>
-          <w:bCs/>
-          <w:sz w:val="32"/>
-          <w:szCs w:val="28"/>
-        </w:rPr>
-        <w:t>е</w:t>
-      </w:r>
-      <w:r>
-        <w:rPr>
-          <w:b/>
-          <w:bCs/>
-          <w:sz w:val="32"/>
-          <w:szCs w:val="28"/>
-        </w:rPr>
-        <w:t>вушек</w:t>
+        <w:t>девушек</w:t>
       </w:r>
       <w:r>
         <w:rPr>
@@ -20345,6 +21770,7 @@
         </w:rPr>
         <w:t xml:space="preserve"> </w:t>
       </w:r>
+      <w:proofErr w:type="gramStart"/>
       <w:r>
         <w:rPr>
           <w:sz w:val="32"/>
@@ -20366,6 +21792,7 @@
         </w:rPr>
         <w:t>:</w:t>
       </w:r>
+      <w:proofErr w:type="gramEnd"/>
       <w:r>
         <w:rPr>
           <w:sz w:val="32"/>
@@ -20445,26 +21872,44 @@
         </w:rPr>
         <w:t xml:space="preserve"> </w:t>
       </w:r>
-      <w:r>
-        <w:rPr>
-          <w:sz w:val="32"/>
-          <w:szCs w:val="28"/>
-        </w:rPr>
-        <w:t>Дейт,</w:t>
-      </w:r>
-      <w:r>
-        <w:rPr>
-          <w:sz w:val="32"/>
-          <w:szCs w:val="28"/>
-        </w:rPr>
-        <w:t xml:space="preserve"> </w:t>
-      </w:r>
-      <w:r>
-        <w:rPr>
-          <w:sz w:val="32"/>
-          <w:szCs w:val="28"/>
-        </w:rPr>
-        <w:t>К.Дж.</w:t>
+      <w:proofErr w:type="spellStart"/>
+      <w:r>
+        <w:rPr>
+          <w:sz w:val="32"/>
+          <w:szCs w:val="28"/>
+        </w:rPr>
+        <w:t>Дейт</w:t>
+      </w:r>
+      <w:proofErr w:type="spellEnd"/>
+      <w:r>
+        <w:rPr>
+          <w:sz w:val="32"/>
+          <w:szCs w:val="28"/>
+        </w:rPr>
+        <w:t>,</w:t>
+      </w:r>
+      <w:r>
+        <w:rPr>
+          <w:sz w:val="32"/>
+          <w:szCs w:val="28"/>
+        </w:rPr>
+        <w:t xml:space="preserve"> </w:t>
+      </w:r>
+      <w:proofErr w:type="spellStart"/>
+      <w:r>
+        <w:rPr>
+          <w:sz w:val="32"/>
+          <w:szCs w:val="28"/>
+        </w:rPr>
+        <w:t>К.Дж</w:t>
+      </w:r>
+      <w:proofErr w:type="spellEnd"/>
+      <w:r>
+        <w:rPr>
+          <w:sz w:val="32"/>
+          <w:szCs w:val="28"/>
+        </w:rPr>
+        <w:t>.</w:t>
       </w:r>
       <w:r>
         <w:rPr>
@@ -20557,34 +22002,53 @@
         </w:rPr>
         <w:t xml:space="preserve"> </w:t>
       </w:r>
-      <w:r>
-        <w:rPr>
-          <w:sz w:val="32"/>
-          <w:szCs w:val="28"/>
-        </w:rPr>
-        <w:t>К.Дж.</w:t>
-      </w:r>
-      <w:r>
-        <w:rPr>
-          <w:sz w:val="32"/>
-          <w:szCs w:val="28"/>
-        </w:rPr>
-        <w:t xml:space="preserve"> </w:t>
-      </w:r>
-      <w:r>
-        <w:rPr>
-          <w:sz w:val="32"/>
-          <w:szCs w:val="28"/>
-        </w:rPr>
-        <w:t>Дейт.</w:t>
-      </w:r>
-      <w:r>
-        <w:rPr>
-          <w:sz w:val="32"/>
-          <w:szCs w:val="28"/>
-        </w:rPr>
-        <w:t xml:space="preserve"> </w:t>
-      </w:r>
+      <w:proofErr w:type="spellStart"/>
+      <w:r>
+        <w:rPr>
+          <w:sz w:val="32"/>
+          <w:szCs w:val="28"/>
+        </w:rPr>
+        <w:t>К.Дж</w:t>
+      </w:r>
+      <w:proofErr w:type="spellEnd"/>
+      <w:r>
+        <w:rPr>
+          <w:sz w:val="32"/>
+          <w:szCs w:val="28"/>
+        </w:rPr>
+        <w:t>.</w:t>
+      </w:r>
+      <w:r>
+        <w:rPr>
+          <w:sz w:val="32"/>
+          <w:szCs w:val="28"/>
+        </w:rPr>
+        <w:t xml:space="preserve"> </w:t>
+      </w:r>
+      <w:proofErr w:type="spellStart"/>
+      <w:r>
+        <w:rPr>
+          <w:sz w:val="32"/>
+          <w:szCs w:val="28"/>
+        </w:rPr>
+        <w:t>Дейт</w:t>
+      </w:r>
+      <w:proofErr w:type="spellEnd"/>
+      <w:r>
+        <w:rPr>
+          <w:sz w:val="32"/>
+          <w:szCs w:val="28"/>
+        </w:rPr>
+        <w:t>.</w:t>
+      </w:r>
+      <w:r>
+        <w:rPr>
+          <w:sz w:val="32"/>
+          <w:szCs w:val="28"/>
+        </w:rPr>
+        <w:t xml:space="preserve"> </w:t>
+      </w:r>
+      <w:proofErr w:type="gramStart"/>
       <w:r>
         <w:rPr>
           <w:sz w:val="32"/>
@@ -20606,6 +22070,7 @@
         </w:rPr>
         <w:t>:</w:t>
       </w:r>
+      <w:proofErr w:type="gramEnd"/>
       <w:r>
         <w:rPr>
           <w:sz w:val="32"/>
@@ -20685,12 +22150,21 @@
         </w:rPr>
         <w:t xml:space="preserve"> </w:t>
       </w:r>
-      <w:r>
-        <w:rPr>
-          <w:sz w:val="32"/>
-          <w:szCs w:val="28"/>
-        </w:rPr>
-        <w:t>Лазицкас,</w:t>
+      <w:proofErr w:type="spellStart"/>
+      <w:r>
+        <w:rPr>
+          <w:sz w:val="32"/>
+          <w:szCs w:val="28"/>
+        </w:rPr>
+        <w:t>Лазицкас</w:t>
+      </w:r>
+      <w:proofErr w:type="spellEnd"/>
+      <w:r>
+        <w:rPr>
+          <w:sz w:val="32"/>
+          <w:szCs w:val="28"/>
+        </w:rPr>
+        <w:t>,</w:t>
       </w:r>
       <w:r>
         <w:rPr>
@@ -20839,12 +22313,21 @@
         </w:rPr>
         <w:t xml:space="preserve"> </w:t>
       </w:r>
-      <w:r>
-        <w:rPr>
-          <w:sz w:val="32"/>
-          <w:szCs w:val="28"/>
-        </w:rPr>
-        <w:t>Лазицкас,</w:t>
+      <w:proofErr w:type="spellStart"/>
+      <w:r>
+        <w:rPr>
+          <w:sz w:val="32"/>
+          <w:szCs w:val="28"/>
+        </w:rPr>
+        <w:t>Лазицкас</w:t>
+      </w:r>
+      <w:proofErr w:type="spellEnd"/>
+      <w:r>
+        <w:rPr>
+          <w:sz w:val="32"/>
+          <w:szCs w:val="28"/>
+        </w:rPr>
+        <w:t>,</w:t>
       </w:r>
       <w:r>
         <w:rPr>
@@ -20867,12 +22350,21 @@
         </w:rPr>
         <w:t xml:space="preserve"> </w:t>
       </w:r>
-      <w:r>
-        <w:rPr>
-          <w:sz w:val="32"/>
-          <w:szCs w:val="28"/>
-        </w:rPr>
-        <w:t>Загуменникова,</w:t>
+      <w:proofErr w:type="spellStart"/>
+      <w:r>
+        <w:rPr>
+          <w:sz w:val="32"/>
+          <w:szCs w:val="28"/>
+        </w:rPr>
+        <w:t>Загуменникова</w:t>
+      </w:r>
+      <w:proofErr w:type="spellEnd"/>
+      <w:r>
+        <w:rPr>
+          <w:sz w:val="32"/>
+          <w:szCs w:val="28"/>
+        </w:rPr>
+        <w:t>,</w:t>
       </w:r>
       <w:r>
         <w:rPr>
@@ -20895,20 +22387,30 @@
         </w:rPr>
         <w:t xml:space="preserve"> </w:t>
       </w:r>
-      <w:r>
-        <w:rPr>
-          <w:sz w:val="32"/>
-          <w:szCs w:val="28"/>
-        </w:rPr>
-        <w:t>Гилевский.</w:t>
-      </w:r>
-      <w:r>
-        <w:rPr>
-          <w:sz w:val="32"/>
-          <w:szCs w:val="28"/>
-        </w:rPr>
-        <w:t xml:space="preserve"> </w:t>
-      </w:r>
+      <w:proofErr w:type="spellStart"/>
+      <w:r>
+        <w:rPr>
+          <w:sz w:val="32"/>
+          <w:szCs w:val="28"/>
+        </w:rPr>
+        <w:t>Гилевский</w:t>
+      </w:r>
+      <w:proofErr w:type="spellEnd"/>
+      <w:r>
+        <w:rPr>
+          <w:sz w:val="32"/>
+          <w:szCs w:val="28"/>
+        </w:rPr>
+        <w:t>.</w:t>
+      </w:r>
+      <w:r>
+        <w:rPr>
+          <w:sz w:val="32"/>
+          <w:szCs w:val="28"/>
+        </w:rPr>
+        <w:t xml:space="preserve"> </w:t>
+      </w:r>
+      <w:proofErr w:type="gramStart"/>
       <w:r>
         <w:rPr>
           <w:sz w:val="32"/>
@@ -20930,6 +22432,7 @@
         </w:rPr>
         <w:t>:</w:t>
       </w:r>
+      <w:proofErr w:type="gramEnd"/>
       <w:r>
         <w:rPr>
           <w:sz w:val="32"/>
@@ -21149,6 +22652,7 @@
         </w:rPr>
         <w:t xml:space="preserve"> </w:t>
       </w:r>
+      <w:proofErr w:type="gramStart"/>
       <w:r>
         <w:rPr>
           <w:sz w:val="32"/>
@@ -21170,6 +22674,7 @@
         </w:rPr>
         <w:t>:</w:t>
       </w:r>
+      <w:proofErr w:type="gramEnd"/>
       <w:r>
         <w:rPr>
           <w:sz w:val="32"/>
@@ -21352,7 +22857,15 @@
           <w:sz w:val="32"/>
           <w:szCs w:val="28"/>
         </w:rPr>
-        <w:t>СПб.</w:t>
+        <w:t>СПб</w:t>
+      </w:r>
+      <w:proofErr w:type="gramStart"/>
+      <w:r>
+        <w:rPr>
+          <w:sz w:val="32"/>
+          <w:szCs w:val="28"/>
+        </w:rPr>
+        <w:t>.</w:t>
       </w:r>
       <w:r>
         <w:rPr>
@@ -21368,6 +22881,7 @@
         </w:rPr>
         <w:t>:</w:t>
       </w:r>
+      <w:proofErr w:type="gramEnd"/>
       <w:r>
         <w:rPr>
           <w:sz w:val="32"/>
@@ -21427,7 +22941,7 @@
     </w:p>
     <w:p/>
     <w:sectPr>
-      <w:footerReference w:type="default" r:id="rId7"/>
+      <w:footerReference w:type="default" r:id="rId23"/>
       <w:pgSz w:w="11906" w:h="16838"/>
       <w:pgMar w:top="1134" w:right="850" w:bottom="1134" w:left="1701" w:header="708" w:footer="708" w:gutter="0"/>
       <w:cols w:space="708"/>
@@ -25544,7 +27058,7 @@
       <w:rFonts w:ascii="Courier New" w:eastAsia="Times New Roman" w:hAnsi="Courier New" w:cs="Courier New"/>
       <w:sz w:val="20"/>
       <w:szCs w:val="20"/>
-      <w:lang w:val="ru-BY" w:eastAsia="ru-BY"/>
+      <w:lang/>
     </w:rPr>
   </w:style>
   <w:style w:type="character" w:customStyle="1" w:styleId="HTML0">
@@ -25558,7 +27072,7 @@
       <w:rFonts w:ascii="Courier New" w:eastAsia="Times New Roman" w:hAnsi="Courier New" w:cs="Courier New"/>
       <w:sz w:val="20"/>
       <w:szCs w:val="20"/>
-      <w:lang w:val="ru-BY" w:eastAsia="ru-BY"/>
+      <w:lang/>
     </w:rPr>
   </w:style>
   <w:style w:type="character" w:styleId="HTML1">

</xml_diff>

<commit_message>
AUTO FROM WORK 07.03.2023 12:36:48,12
</commit_message>
<xml_diff>
--- a/3-kurs/3-2/DB/16 - Ivan-DKR-MGPK/Контрольная работа.docx
+++ b/3-kurs/3-2/DB/16 - Ivan-DKR-MGPK/Контрольная работа.docx
@@ -695,7 +695,7 @@
         <w:rPr>
           <w:szCs w:val="28"/>
         </w:rPr>
-        <w:t>ая</w:t>
+        <w:t>ий</w:t>
       </w:r>
       <w:r>
         <w:rPr>
@@ -3530,7 +3530,21 @@
           <w:sz w:val="28"/>
           <w:szCs w:val="28"/>
         </w:rPr>
-        <w:t>&lt;список&gt;.Конструкция</w:t>
+        <w:t>&lt;список&gt;.</w:t>
+      </w:r>
+      <w:r>
+        <w:rPr>
+          <w:sz w:val="28"/>
+          <w:szCs w:val="28"/>
+        </w:rPr>
+        <w:t xml:space="preserve"> </w:t>
+      </w:r>
+      <w:r>
+        <w:rPr>
+          <w:sz w:val="28"/>
+          <w:szCs w:val="28"/>
+        </w:rPr>
+        <w:t>Конструкция</w:t>
       </w:r>
       <w:r>
         <w:rPr>
@@ -19048,6 +19062,7 @@
       </w:pPr>
       <w:r>
         <w:rPr>
+          <w:noProof/>
           <w:szCs w:val="28"/>
         </w:rPr>
         <w:drawing>
@@ -19130,6 +19145,7 @@
       </w:pPr>
       <w:r>
         <w:rPr>
+          <w:noProof/>
           <w:szCs w:val="28"/>
         </w:rPr>
         <w:lastRenderedPageBreak/>
@@ -19213,6 +19229,7 @@
       </w:pPr>
       <w:r>
         <w:rPr>
+          <w:noProof/>
           <w:szCs w:val="28"/>
         </w:rPr>
         <w:drawing>
@@ -19283,6 +19300,7 @@
       </w:pPr>
       <w:r>
         <w:rPr>
+          <w:noProof/>
           <w:szCs w:val="28"/>
         </w:rPr>
         <w:lastRenderedPageBreak/>
@@ -19372,6 +19390,7 @@
       </w:pPr>
       <w:r>
         <w:rPr>
+          <w:noProof/>
           <w:szCs w:val="28"/>
         </w:rPr>
         <w:drawing>
@@ -19492,6 +19511,7 @@
       </w:pPr>
       <w:r>
         <w:rPr>
+          <w:noProof/>
           <w:szCs w:val="28"/>
         </w:rPr>
         <w:lastRenderedPageBreak/>
@@ -19594,6 +19614,7 @@
       </w:pPr>
       <w:r>
         <w:rPr>
+          <w:noProof/>
           <w:szCs w:val="28"/>
         </w:rPr>
         <w:drawing>
@@ -19701,6 +19722,7 @@
       </w:pPr>
       <w:r>
         <w:rPr>
+          <w:noProof/>
           <w:szCs w:val="28"/>
         </w:rPr>
         <w:drawing>
@@ -19817,19 +19839,7 @@
         <w:rPr>
           <w:szCs w:val="28"/>
         </w:rPr>
-        <w:t>представлен на рисунке 2</w:t>
-      </w:r>
-      <w:r>
-        <w:rPr>
-          <w:szCs w:val="28"/>
-        </w:rPr>
-        <w:t>5</w:t>
-      </w:r>
-      <w:r>
-        <w:rPr>
-          <w:szCs w:val="28"/>
-        </w:rPr>
-        <w:t>.</w:t>
+        <w:t>представлен на рисунке 25.</w:t>
       </w:r>
     </w:p>
     <w:p>
@@ -19857,6 +19867,7 @@
       </w:pPr>
       <w:r>
         <w:rPr>
+          <w:noProof/>
           <w:szCs w:val="28"/>
         </w:rPr>
         <w:drawing>
@@ -20362,6 +20373,7 @@
       </w:pPr>
       <w:r>
         <w:rPr>
+          <w:noProof/>
           <w:szCs w:val="28"/>
         </w:rPr>
         <w:drawing>
@@ -20444,6 +20456,7 @@
       </w:pPr>
       <w:r>
         <w:rPr>
+          <w:noProof/>
           <w:szCs w:val="28"/>
         </w:rPr>
         <w:drawing>
@@ -20514,6 +20527,7 @@
       </w:pPr>
       <w:r>
         <w:rPr>
+          <w:noProof/>
           <w:szCs w:val="28"/>
         </w:rPr>
         <w:lastRenderedPageBreak/>
@@ -20597,6 +20611,7 @@
       </w:pPr>
       <w:r>
         <w:rPr>
+          <w:noProof/>
           <w:szCs w:val="28"/>
         </w:rPr>
         <w:drawing>
@@ -20685,6 +20700,7 @@
       </w:pPr>
       <w:r>
         <w:rPr>
+          <w:noProof/>
           <w:szCs w:val="28"/>
         </w:rPr>
         <w:lastRenderedPageBreak/>
@@ -20825,6 +20841,7 @@
       </w:pPr>
       <w:r>
         <w:rPr>
+          <w:noProof/>
           <w:szCs w:val="28"/>
         </w:rPr>
         <w:drawing>
@@ -20926,6 +20943,7 @@
       </w:pPr>
       <w:r>
         <w:rPr>
+          <w:noProof/>
           <w:szCs w:val="28"/>
         </w:rPr>
         <w:drawing>
@@ -20980,7 +20998,7 @@
         <w:rPr>
           <w:szCs w:val="28"/>
         </w:rPr>
-        <w:t>Рисунок 323. Задание имени таблицы для запроса.</w:t>
+        <w:t>Рисунок 32. Задание имени таблицы для запроса.</w:t>
       </w:r>
     </w:p>
     <w:p>
@@ -21014,6 +21032,7 @@
       </w:pPr>
       <w:r>
         <w:rPr>
+          <w:noProof/>
           <w:szCs w:val="28"/>
         </w:rPr>
         <w:lastRenderedPageBreak/>
@@ -21081,13 +21100,7 @@
         <w:rPr>
           <w:szCs w:val="28"/>
         </w:rPr>
-        <w:t>Предупреждение базы данных при запуске</w:t>
-      </w:r>
-      <w:r>
-        <w:rPr>
-          <w:szCs w:val="28"/>
-        </w:rPr>
-        <w:t>.</w:t>
+        <w:t>Предупреждение базы данных при запуске.</w:t>
       </w:r>
     </w:p>
     <w:p>
@@ -21121,6 +21134,7 @@
       </w:pPr>
       <w:r>
         <w:rPr>
+          <w:noProof/>
           <w:szCs w:val="28"/>
         </w:rPr>
         <w:drawing>
@@ -22073,22 +22087,36 @@
     <w:p>
       <w:pPr>
         <w:spacing w:line="259" w:lineRule="auto"/>
+        <w:ind w:firstLine="851"/>
         <w:jc w:val="left"/>
         <w:rPr>
           <w:szCs w:val="28"/>
         </w:rPr>
       </w:pPr>
+      <w:r>
+        <w:rPr>
+          <w:szCs w:val="28"/>
+        </w:rPr>
+        <w:t>Сначала создадим простой запрос, этапы создания представлены на рисунках 35-</w:t>
+      </w:r>
+      <w:r>
+        <w:rPr>
+          <w:szCs w:val="28"/>
+        </w:rPr>
+        <w:t>38.</w:t>
+      </w:r>
     </w:p>
     <w:p>
       <w:pPr>
         <w:spacing w:line="259" w:lineRule="auto"/>
-        <w:jc w:val="left"/>
-        <w:rPr>
-          <w:szCs w:val="28"/>
-        </w:rPr>
-      </w:pPr>
-      <w:r>
-        <w:rPr>
+        <w:jc w:val="center"/>
+        <w:rPr>
+          <w:szCs w:val="28"/>
+        </w:rPr>
+      </w:pPr>
+      <w:r>
+        <w:rPr>
+          <w:noProof/>
           <w:szCs w:val="28"/>
         </w:rPr>
         <w:drawing>
@@ -22131,28 +22159,36 @@
     <w:p>
       <w:pPr>
         <w:spacing w:line="259" w:lineRule="auto"/>
+        <w:ind w:firstLine="851"/>
         <w:jc w:val="left"/>
         <w:rPr>
           <w:szCs w:val="28"/>
         </w:rPr>
       </w:pPr>
+      <w:r>
+        <w:rPr>
+          <w:szCs w:val="28"/>
+        </w:rPr>
+        <w:t>Рисунок 35. Выбор типа запроса.</w:t>
+      </w:r>
     </w:p>
     <w:p>
       <w:pPr>
         <w:spacing w:line="259" w:lineRule="auto"/>
-        <w:jc w:val="left"/>
-        <w:rPr>
-          <w:szCs w:val="28"/>
-        </w:rPr>
-      </w:pPr>
-      <w:r>
-        <w:rPr>
+        <w:jc w:val="center"/>
+        <w:rPr>
+          <w:szCs w:val="28"/>
+        </w:rPr>
+      </w:pPr>
+      <w:r>
+        <w:rPr>
+          <w:noProof/>
           <w:szCs w:val="28"/>
         </w:rPr>
         <w:drawing>
-          <wp:inline distT="0" distB="0" distL="0" distR="0" wp14:anchorId="6ABE3179" wp14:editId="1D7CD84F">
-            <wp:extent cx="5182323" cy="3515216"/>
-            <wp:effectExtent l="0" t="0" r="0" b="9525"/>
+          <wp:inline distT="0" distB="0" distL="0" distR="0" wp14:anchorId="6ABE3179" wp14:editId="1453FF54">
+            <wp:extent cx="4542739" cy="3081381"/>
+            <wp:effectExtent l="0" t="0" r="0" b="5080"/>
             <wp:docPr id="36" name="Рисунок 36"/>
             <wp:cNvGraphicFramePr>
               <a:graphicFrameLocks xmlns:a="http://schemas.openxmlformats.org/drawingml/2006/main" noChangeAspect="1"/>
@@ -22173,7 +22209,7 @@
                   <pic:spPr>
                     <a:xfrm>
                       <a:off x="0" y="0"/>
-                      <a:ext cx="5182323" cy="3515216"/>
+                      <a:ext cx="4550599" cy="3086713"/>
                     </a:xfrm>
                     <a:prstGeom prst="rect">
                       <a:avLst/>
@@ -22189,28 +22225,37 @@
     <w:p>
       <w:pPr>
         <w:spacing w:line="259" w:lineRule="auto"/>
+        <w:ind w:firstLine="851"/>
         <w:jc w:val="left"/>
         <w:rPr>
           <w:szCs w:val="28"/>
         </w:rPr>
       </w:pPr>
+      <w:r>
+        <w:rPr>
+          <w:szCs w:val="28"/>
+        </w:rPr>
+        <w:t>Рисунок 36. Указание таблиц и полей.</w:t>
+      </w:r>
     </w:p>
     <w:p>
       <w:pPr>
         <w:spacing w:line="259" w:lineRule="auto"/>
-        <w:jc w:val="left"/>
-        <w:rPr>
-          <w:szCs w:val="28"/>
-        </w:rPr>
-      </w:pPr>
-      <w:r>
-        <w:rPr>
-          <w:szCs w:val="28"/>
-        </w:rPr>
+        <w:jc w:val="center"/>
+        <w:rPr>
+          <w:szCs w:val="28"/>
+        </w:rPr>
+      </w:pPr>
+      <w:r>
+        <w:rPr>
+          <w:noProof/>
+          <w:szCs w:val="28"/>
+        </w:rPr>
+        <w:lastRenderedPageBreak/>
         <w:drawing>
-          <wp:inline distT="0" distB="0" distL="0" distR="0" wp14:anchorId="08C775AA" wp14:editId="66F9A0E5">
-            <wp:extent cx="5249008" cy="3620005"/>
-            <wp:effectExtent l="0" t="0" r="8890" b="0"/>
+          <wp:inline distT="0" distB="0" distL="0" distR="0" wp14:anchorId="08C775AA" wp14:editId="33495073">
+            <wp:extent cx="3789273" cy="2613291"/>
+            <wp:effectExtent l="0" t="0" r="1905" b="0"/>
             <wp:docPr id="37" name="Рисунок 37"/>
             <wp:cNvGraphicFramePr>
               <a:graphicFrameLocks xmlns:a="http://schemas.openxmlformats.org/drawingml/2006/main" noChangeAspect="1"/>
@@ -22231,7 +22276,7 @@
                   <pic:spPr>
                     <a:xfrm>
                       <a:off x="0" y="0"/>
-                      <a:ext cx="5249008" cy="3620005"/>
+                      <a:ext cx="3803745" cy="2623272"/>
                     </a:xfrm>
                     <a:prstGeom prst="rect">
                       <a:avLst/>
@@ -22247,28 +22292,47 @@
     <w:p>
       <w:pPr>
         <w:spacing w:line="259" w:lineRule="auto"/>
+        <w:ind w:firstLine="851"/>
         <w:jc w:val="left"/>
         <w:rPr>
           <w:szCs w:val="28"/>
         </w:rPr>
       </w:pPr>
+      <w:r>
+        <w:rPr>
+          <w:szCs w:val="28"/>
+        </w:rPr>
+        <w:t>Рисунок 37. Выбор типа отчета.</w:t>
+      </w:r>
     </w:p>
     <w:p>
       <w:pPr>
         <w:spacing w:line="259" w:lineRule="auto"/>
+        <w:ind w:firstLine="851"/>
         <w:jc w:val="left"/>
         <w:rPr>
-          <w:szCs w:val="28"/>
-        </w:rPr>
-      </w:pPr>
-      <w:r>
-        <w:rPr>
+          <w:sz w:val="20"/>
+          <w:szCs w:val="20"/>
+        </w:rPr>
+      </w:pPr>
+    </w:p>
+    <w:p>
+      <w:pPr>
+        <w:spacing w:line="259" w:lineRule="auto"/>
+        <w:jc w:val="center"/>
+        <w:rPr>
+          <w:szCs w:val="28"/>
+        </w:rPr>
+      </w:pPr>
+      <w:r>
+        <w:rPr>
+          <w:noProof/>
           <w:szCs w:val="28"/>
         </w:rPr>
         <w:drawing>
-          <wp:inline distT="0" distB="0" distL="0" distR="0" wp14:anchorId="50AA8D39" wp14:editId="39F8ADBB">
-            <wp:extent cx="5191850" cy="3543795"/>
-            <wp:effectExtent l="0" t="0" r="8890" b="0"/>
+          <wp:inline distT="0" distB="0" distL="0" distR="0" wp14:anchorId="50AA8D39" wp14:editId="60C29F65">
+            <wp:extent cx="3657600" cy="2496565"/>
+            <wp:effectExtent l="0" t="0" r="0" b="0"/>
             <wp:docPr id="38" name="Рисунок 38"/>
             <wp:cNvGraphicFramePr>
               <a:graphicFrameLocks xmlns:a="http://schemas.openxmlformats.org/drawingml/2006/main" noChangeAspect="1"/>
@@ -22289,7 +22353,7 @@
                   <pic:spPr>
                     <a:xfrm>
                       <a:off x="0" y="0"/>
-                      <a:ext cx="5191850" cy="3543795"/>
+                      <a:ext cx="3670330" cy="2505254"/>
                     </a:xfrm>
                     <a:prstGeom prst="rect">
                       <a:avLst/>
@@ -22305,30 +22369,62 @@
     <w:p>
       <w:pPr>
         <w:spacing w:line="259" w:lineRule="auto"/>
+        <w:ind w:firstLine="851"/>
         <w:jc w:val="left"/>
         <w:rPr>
           <w:szCs w:val="28"/>
         </w:rPr>
       </w:pPr>
+      <w:r>
+        <w:rPr>
+          <w:szCs w:val="28"/>
+        </w:rPr>
+        <w:t>Рисунок 38. Завершение работы мастера.</w:t>
+      </w:r>
     </w:p>
     <w:p>
       <w:pPr>
         <w:spacing w:line="259" w:lineRule="auto"/>
+        <w:ind w:firstLine="851"/>
         <w:jc w:val="left"/>
         <w:rPr>
-          <w:szCs w:val="28"/>
-        </w:rPr>
-      </w:pPr>
-      <w:r>
-        <w:rPr>
-          <w:szCs w:val="28"/>
-        </w:rPr>
-        <w:lastRenderedPageBreak/>
+          <w:sz w:val="22"/>
+        </w:rPr>
+      </w:pPr>
+    </w:p>
+    <w:p>
+      <w:pPr>
+        <w:spacing w:line="259" w:lineRule="auto"/>
+        <w:ind w:firstLine="851"/>
+        <w:jc w:val="left"/>
+        <w:rPr>
+          <w:szCs w:val="28"/>
+        </w:rPr>
+      </w:pPr>
+      <w:r>
+        <w:rPr>
+          <w:szCs w:val="28"/>
+        </w:rPr>
+        <w:t>Вид запроса в режиме конструктора представлен на рисунке 39.</w:t>
+      </w:r>
+    </w:p>
+    <w:p>
+      <w:pPr>
+        <w:spacing w:line="259" w:lineRule="auto"/>
+        <w:jc w:val="center"/>
+        <w:rPr>
+          <w:szCs w:val="28"/>
+        </w:rPr>
+      </w:pPr>
+      <w:r>
+        <w:rPr>
+          <w:szCs w:val="28"/>
+        </w:rPr>
         <w:drawing>
-          <wp:inline distT="0" distB="0" distL="0" distR="0" wp14:anchorId="44B84501" wp14:editId="01834252">
-            <wp:extent cx="5940425" cy="3403600"/>
-            <wp:effectExtent l="0" t="0" r="3175" b="6350"/>
-            <wp:docPr id="39" name="Рисунок 39"/>
+          <wp:inline distT="0" distB="0" distL="0" distR="0" wp14:anchorId="695D8BFF" wp14:editId="0FC2CED9">
+            <wp:extent cx="4242816" cy="1923441"/>
+            <wp:effectExtent l="0" t="0" r="5715" b="635"/>
+            <wp:docPr id="40" name="Рисунок 40"/>
             <wp:cNvGraphicFramePr>
               <a:graphicFrameLocks xmlns:a="http://schemas.openxmlformats.org/drawingml/2006/main" noChangeAspect="1"/>
             </wp:cNvGraphicFramePr>
@@ -22348,7 +22444,7 @@
                   <pic:spPr>
                     <a:xfrm>
                       <a:off x="0" y="0"/>
-                      <a:ext cx="5940425" cy="3403600"/>
+                      <a:ext cx="4261733" cy="1932017"/>
                     </a:xfrm>
                     <a:prstGeom prst="rect">
                       <a:avLst/>
@@ -22364,15 +22460,23 @@
     <w:p>
       <w:pPr>
         <w:spacing w:line="259" w:lineRule="auto"/>
+        <w:ind w:firstLine="851"/>
         <w:jc w:val="left"/>
         <w:rPr>
           <w:szCs w:val="28"/>
         </w:rPr>
       </w:pPr>
+      <w:r>
+        <w:rPr>
+          <w:szCs w:val="28"/>
+        </w:rPr>
+        <w:t>Рисунок 39. Запрос в режиме конструктора.</w:t>
+      </w:r>
     </w:p>
     <w:p>
       <w:pPr>
         <w:spacing w:line="259" w:lineRule="auto"/>
+        <w:ind w:firstLine="851"/>
         <w:jc w:val="left"/>
         <w:rPr>
           <w:szCs w:val="28"/>
@@ -22382,11 +22486,65 @@
         <w:rPr>
           <w:szCs w:val="28"/>
         </w:rPr>
+        <w:lastRenderedPageBreak/>
+        <w:t xml:space="preserve">Переключимся в режим </w:t>
+      </w:r>
+      <w:r>
+        <w:rPr>
+          <w:szCs w:val="28"/>
+          <w:lang w:val="en-US"/>
+        </w:rPr>
+        <w:t>SQL</w:t>
+      </w:r>
+      <w:r>
+        <w:rPr>
+          <w:szCs w:val="28"/>
+        </w:rPr>
+        <w:t xml:space="preserve"> и конкатенируем необходимые по условию поля, а </w:t>
+      </w:r>
+      <w:r>
+        <w:rPr>
+          <w:szCs w:val="28"/>
+        </w:rPr>
+        <w:t>также</w:t>
+      </w:r>
+      <w:r>
+        <w:rPr>
+          <w:szCs w:val="28"/>
+        </w:rPr>
+        <w:t xml:space="preserve"> укажем поля для сортировки данных. Вид запроса в режиме </w:t>
+      </w:r>
+      <w:r>
+        <w:rPr>
+          <w:szCs w:val="28"/>
+          <w:lang w:val="en-US"/>
+        </w:rPr>
+        <w:t>SQL</w:t>
+      </w:r>
+      <w:r>
+        <w:rPr>
+          <w:szCs w:val="28"/>
+        </w:rPr>
+        <w:t xml:space="preserve"> представлен на рисунке 40.</w:t>
+      </w:r>
+    </w:p>
+    <w:p>
+      <w:pPr>
+        <w:spacing w:line="259" w:lineRule="auto"/>
+        <w:jc w:val="center"/>
+        <w:rPr>
+          <w:szCs w:val="28"/>
+        </w:rPr>
+      </w:pPr>
+      <w:r>
+        <w:rPr>
+          <w:szCs w:val="28"/>
+        </w:rPr>
         <w:drawing>
-          <wp:inline distT="0" distB="0" distL="0" distR="0" wp14:anchorId="53C81FD6" wp14:editId="3F7A3B3F">
-            <wp:extent cx="4867954" cy="1086002"/>
-            <wp:effectExtent l="0" t="0" r="0" b="0"/>
-            <wp:docPr id="46" name="Рисунок 46"/>
+          <wp:inline distT="0" distB="0" distL="0" distR="0" wp14:anchorId="484523C3" wp14:editId="1F79DDE9">
+            <wp:extent cx="5772956" cy="1114581"/>
+            <wp:effectExtent l="0" t="0" r="0" b="9525"/>
+            <wp:docPr id="41" name="Рисунок 41"/>
             <wp:cNvGraphicFramePr>
               <a:graphicFrameLocks xmlns:a="http://schemas.openxmlformats.org/drawingml/2006/main" noChangeAspect="1"/>
             </wp:cNvGraphicFramePr>
@@ -22406,7 +22564,7 @@
                   <pic:spPr>
                     <a:xfrm>
                       <a:off x="0" y="0"/>
-                      <a:ext cx="4867954" cy="1086002"/>
+                      <a:ext cx="5772956" cy="1114581"/>
                     </a:xfrm>
                     <a:prstGeom prst="rect">
                       <a:avLst/>
@@ -22422,15 +22580,42 @@
     <w:p>
       <w:pPr>
         <w:spacing w:line="259" w:lineRule="auto"/>
+        <w:ind w:firstLine="851"/>
         <w:jc w:val="left"/>
         <w:rPr>
           <w:szCs w:val="28"/>
         </w:rPr>
       </w:pPr>
+      <w:r>
+        <w:rPr>
+          <w:szCs w:val="28"/>
+        </w:rPr>
+        <w:t xml:space="preserve">Рисунок 40. </w:t>
+      </w:r>
+      <w:r>
+        <w:rPr>
+          <w:szCs w:val="28"/>
+        </w:rPr>
+        <w:t xml:space="preserve">Вид запроса в режиме </w:t>
+      </w:r>
+      <w:r>
+        <w:rPr>
+          <w:szCs w:val="28"/>
+          <w:lang w:val="en-US"/>
+        </w:rPr>
+        <w:t>SQL</w:t>
+      </w:r>
+      <w:r>
+        <w:rPr>
+          <w:szCs w:val="28"/>
+        </w:rPr>
+        <w:t>.</w:t>
+      </w:r>
     </w:p>
     <w:p>
       <w:pPr>
         <w:spacing w:line="259" w:lineRule="auto"/>
+        <w:ind w:firstLine="851"/>
         <w:jc w:val="left"/>
         <w:rPr>
           <w:szCs w:val="28"/>
@@ -22440,11 +22625,26 @@
         <w:rPr>
           <w:szCs w:val="28"/>
         </w:rPr>
+        <w:t>Запустим запрос, результат работы запроса представлен на рисунке 41.</w:t>
+      </w:r>
+    </w:p>
+    <w:p>
+      <w:pPr>
+        <w:spacing w:line="259" w:lineRule="auto"/>
+        <w:jc w:val="center"/>
+        <w:rPr>
+          <w:szCs w:val="28"/>
+        </w:rPr>
+      </w:pPr>
+      <w:r>
+        <w:rPr>
+          <w:szCs w:val="28"/>
+        </w:rPr>
         <w:drawing>
-          <wp:inline distT="0" distB="0" distL="0" distR="0" wp14:anchorId="6306299D" wp14:editId="7E775EAC">
-            <wp:extent cx="5772956" cy="2695951"/>
-            <wp:effectExtent l="0" t="0" r="0" b="9525"/>
-            <wp:docPr id="50" name="Рисунок 50"/>
+          <wp:inline distT="0" distB="0" distL="0" distR="0" wp14:anchorId="102BB9AA" wp14:editId="787E5784">
+            <wp:extent cx="5725324" cy="1648055"/>
+            <wp:effectExtent l="0" t="0" r="8890" b="9525"/>
+            <wp:docPr id="45" name="Рисунок 45"/>
             <wp:cNvGraphicFramePr>
               <a:graphicFrameLocks xmlns:a="http://schemas.openxmlformats.org/drawingml/2006/main" noChangeAspect="1"/>
             </wp:cNvGraphicFramePr>
@@ -22464,7 +22664,7 @@
                   <pic:spPr>
                     <a:xfrm>
                       <a:off x="0" y="0"/>
-                      <a:ext cx="5772956" cy="2695951"/>
+                      <a:ext cx="5725324" cy="1648055"/>
                     </a:xfrm>
                     <a:prstGeom prst="rect">
                       <a:avLst/>
@@ -22480,15 +22680,35 @@
     <w:p>
       <w:pPr>
         <w:spacing w:line="259" w:lineRule="auto"/>
+        <w:ind w:firstLine="851"/>
         <w:jc w:val="left"/>
         <w:rPr>
           <w:szCs w:val="28"/>
         </w:rPr>
       </w:pPr>
+      <w:r>
+        <w:rPr>
+          <w:szCs w:val="28"/>
+        </w:rPr>
+        <w:t>Рисунок 41. Р</w:t>
+      </w:r>
+      <w:r>
+        <w:rPr>
+          <w:szCs w:val="28"/>
+        </w:rPr>
+        <w:t>езультат работы запроса</w:t>
+      </w:r>
+      <w:r>
+        <w:rPr>
+          <w:szCs w:val="28"/>
+        </w:rPr>
+        <w:t>.</w:t>
+      </w:r>
     </w:p>
     <w:p>
       <w:pPr>
         <w:spacing w:line="259" w:lineRule="auto"/>
+        <w:ind w:firstLine="851"/>
         <w:jc w:val="left"/>
         <w:rPr>
           <w:szCs w:val="28"/>
@@ -22498,11 +22718,26 @@
         <w:rPr>
           <w:szCs w:val="28"/>
         </w:rPr>
-        <w:lastRenderedPageBreak/>
+        <w:t>На базе этого запроса создадим форму при помощи мастера. Этапы создания формы представлены на рисунках 42-</w:t>
+      </w:r>
+    </w:p>
+    <w:p>
+      <w:pPr>
+        <w:spacing w:line="259" w:lineRule="auto"/>
+        <w:jc w:val="center"/>
+        <w:rPr>
+          <w:szCs w:val="28"/>
+        </w:rPr>
+      </w:pPr>
+      <w:r>
+        <w:rPr>
+          <w:noProof/>
+          <w:szCs w:val="28"/>
+        </w:rPr>
         <w:drawing>
-          <wp:inline distT="0" distB="0" distL="0" distR="0" wp14:anchorId="1E99FEF7" wp14:editId="14D704ED">
-            <wp:extent cx="5277587" cy="3572374"/>
-            <wp:effectExtent l="0" t="0" r="0" b="9525"/>
+          <wp:inline distT="0" distB="0" distL="0" distR="0" wp14:anchorId="1E99FEF7" wp14:editId="0D2FE67C">
+            <wp:extent cx="4652467" cy="3149233"/>
+            <wp:effectExtent l="0" t="0" r="0" b="0"/>
             <wp:docPr id="42" name="Рисунок 42"/>
             <wp:cNvGraphicFramePr>
               <a:graphicFrameLocks xmlns:a="http://schemas.openxmlformats.org/drawingml/2006/main" noChangeAspect="1"/>
@@ -22523,7 +22758,7 @@
                   <pic:spPr>
                     <a:xfrm>
                       <a:off x="0" y="0"/>
-                      <a:ext cx="5277587" cy="3572374"/>
+                      <a:ext cx="4660068" cy="3154378"/>
                     </a:xfrm>
                     <a:prstGeom prst="rect">
                       <a:avLst/>
@@ -22539,33 +22774,33 @@
     <w:p>
       <w:pPr>
         <w:spacing w:line="259" w:lineRule="auto"/>
+        <w:ind w:firstLine="851"/>
         <w:jc w:val="left"/>
         <w:rPr>
           <w:szCs w:val="28"/>
         </w:rPr>
       </w:pPr>
+      <w:r>
+        <w:rPr>
+          <w:szCs w:val="28"/>
+        </w:rPr>
+        <w:t>Рисунок 42. Выбор источника и полей для формы.</w:t>
+      </w:r>
     </w:p>
     <w:p>
       <w:pPr>
         <w:spacing w:line="259" w:lineRule="auto"/>
-        <w:jc w:val="left"/>
-        <w:rPr>
-          <w:szCs w:val="28"/>
-        </w:rPr>
-      </w:pPr>
-    </w:p>
-    <w:p>
-      <w:pPr>
-        <w:spacing w:line="259" w:lineRule="auto"/>
-        <w:jc w:val="left"/>
-        <w:rPr>
-          <w:szCs w:val="28"/>
-        </w:rPr>
-      </w:pPr>
-      <w:r>
-        <w:rPr>
-          <w:szCs w:val="28"/>
-        </w:rPr>
+        <w:jc w:val="center"/>
+        <w:rPr>
+          <w:szCs w:val="28"/>
+        </w:rPr>
+      </w:pPr>
+      <w:r>
+        <w:rPr>
+          <w:noProof/>
+          <w:szCs w:val="28"/>
+        </w:rPr>
+        <w:lastRenderedPageBreak/>
         <w:drawing>
           <wp:inline distT="0" distB="0" distL="0" distR="0" wp14:anchorId="2C4824C5" wp14:editId="66B7586E">
             <wp:extent cx="5153744" cy="3534268"/>
@@ -22606,11 +22841,18 @@
     <w:p>
       <w:pPr>
         <w:spacing w:line="259" w:lineRule="auto"/>
+        <w:ind w:firstLine="851"/>
         <w:jc w:val="left"/>
         <w:rPr>
           <w:szCs w:val="28"/>
         </w:rPr>
       </w:pPr>
+      <w:r>
+        <w:rPr>
+          <w:szCs w:val="28"/>
+        </w:rPr>
+        <w:t>Рисунок 43. Выбор типа формы.</w:t>
+      </w:r>
     </w:p>
     <w:p>
       <w:pPr>
@@ -22624,16 +22866,16 @@
     <w:p>
       <w:pPr>
         <w:spacing w:line="259" w:lineRule="auto"/>
-        <w:jc w:val="left"/>
-        <w:rPr>
-          <w:szCs w:val="28"/>
-        </w:rPr>
-      </w:pPr>
-      <w:r>
-        <w:rPr>
-          <w:szCs w:val="28"/>
-        </w:rPr>
-        <w:lastRenderedPageBreak/>
+        <w:jc w:val="center"/>
+        <w:rPr>
+          <w:szCs w:val="28"/>
+        </w:rPr>
+      </w:pPr>
+      <w:r>
+        <w:rPr>
+          <w:noProof/>
+          <w:szCs w:val="28"/>
+        </w:rPr>
         <w:drawing>
           <wp:inline distT="0" distB="0" distL="0" distR="0" wp14:anchorId="4CB2A207" wp14:editId="7BFECACB">
             <wp:extent cx="5220429" cy="3581900"/>
@@ -22674,15 +22916,23 @@
     <w:p>
       <w:pPr>
         <w:spacing w:line="259" w:lineRule="auto"/>
+        <w:ind w:firstLine="851"/>
         <w:jc w:val="left"/>
         <w:rPr>
           <w:szCs w:val="28"/>
         </w:rPr>
       </w:pPr>
+      <w:r>
+        <w:rPr>
+          <w:szCs w:val="28"/>
+        </w:rPr>
+        <w:t>Рисунок 44. Задание имени форме.</w:t>
+      </w:r>
     </w:p>
     <w:p>
       <w:pPr>
         <w:spacing w:line="259" w:lineRule="auto"/>
+        <w:ind w:firstLine="851"/>
         <w:jc w:val="left"/>
         <w:rPr>
           <w:szCs w:val="28"/>
@@ -22692,11 +22942,27 @@
         <w:rPr>
           <w:szCs w:val="28"/>
         </w:rPr>
+        <w:t>Откроем форму. Данные формы представлены на рисунке 45.</w:t>
+      </w:r>
+    </w:p>
+    <w:p>
+      <w:pPr>
+        <w:spacing w:line="259" w:lineRule="auto"/>
+        <w:jc w:val="center"/>
+        <w:rPr>
+          <w:szCs w:val="28"/>
+        </w:rPr>
+      </w:pPr>
+      <w:r>
+        <w:rPr>
+          <w:szCs w:val="28"/>
+        </w:rPr>
+        <w:lastRenderedPageBreak/>
         <w:drawing>
-          <wp:inline distT="0" distB="0" distL="0" distR="0" wp14:anchorId="0B449119" wp14:editId="2DA41FFE">
-            <wp:extent cx="5940425" cy="2382520"/>
-            <wp:effectExtent l="0" t="0" r="3175" b="0"/>
-            <wp:docPr id="49" name="Рисунок 49"/>
+          <wp:inline distT="0" distB="0" distL="0" distR="0" wp14:anchorId="0ED72F2A" wp14:editId="44E5F685">
+            <wp:extent cx="5940425" cy="1466215"/>
+            <wp:effectExtent l="0" t="0" r="3175" b="635"/>
+            <wp:docPr id="47" name="Рисунок 47"/>
             <wp:cNvGraphicFramePr>
               <a:graphicFrameLocks xmlns:a="http://schemas.openxmlformats.org/drawingml/2006/main" noChangeAspect="1"/>
             </wp:cNvGraphicFramePr>
@@ -22716,7 +22982,7 @@
                   <pic:spPr>
                     <a:xfrm>
                       <a:off x="0" y="0"/>
-                      <a:ext cx="5940425" cy="2382520"/>
+                      <a:ext cx="5940425" cy="1466215"/>
                     </a:xfrm>
                     <a:prstGeom prst="rect">
                       <a:avLst/>
@@ -22732,6 +22998,7 @@
     <w:p>
       <w:pPr>
         <w:spacing w:line="259" w:lineRule="auto"/>
+        <w:ind w:firstLine="851"/>
         <w:jc w:val="left"/>
         <w:rPr>
           <w:szCs w:val="28"/>
@@ -22741,12 +23008,27 @@
         <w:rPr>
           <w:szCs w:val="28"/>
         </w:rPr>
-        <w:br w:type="page"/>
+        <w:t>Рисунок 45. Данные готовой формы.</w:t>
       </w:r>
     </w:p>
     <w:p>
       <w:pPr>
         <w:spacing w:line="259" w:lineRule="auto"/>
+        <w:jc w:val="left"/>
+        <w:rPr>
+          <w:szCs w:val="28"/>
+        </w:rPr>
+      </w:pPr>
+      <w:r>
+        <w:rPr>
+          <w:szCs w:val="28"/>
+        </w:rPr>
+        <w:br w:type="page"/>
+      </w:r>
+    </w:p>
+    <w:p>
+      <w:pPr>
+        <w:spacing w:line="259" w:lineRule="auto"/>
         <w:jc w:val="center"/>
         <w:rPr>
           <w:szCs w:val="28"/>
@@ -23745,15 +24027,1256 @@
     <w:p>
       <w:pPr>
         <w:spacing w:line="259" w:lineRule="auto"/>
-        <w:jc w:val="left"/>
-        <w:rPr>
-          <w:szCs w:val="28"/>
-        </w:rPr>
-      </w:pPr>
+        <w:ind w:firstLine="851"/>
+        <w:rPr>
+          <w:szCs w:val="28"/>
+        </w:rPr>
+      </w:pPr>
+      <w:r>
+        <w:rPr>
+          <w:szCs w:val="28"/>
+        </w:rPr>
+        <w:t xml:space="preserve">Создадим запрос для отчета. Этапы создания </w:t>
+      </w:r>
+      <w:r>
+        <w:rPr>
+          <w:szCs w:val="28"/>
+        </w:rPr>
+        <w:t>запроса</w:t>
+      </w:r>
+      <w:r>
+        <w:rPr>
+          <w:szCs w:val="28"/>
+        </w:rPr>
+        <w:t xml:space="preserve"> представлены на рисунках 46 – </w:t>
+      </w:r>
+      <w:r>
+        <w:rPr>
+          <w:szCs w:val="28"/>
+        </w:rPr>
+        <w:t>49.</w:t>
+      </w:r>
     </w:p>
     <w:p>
       <w:pPr>
         <w:spacing w:line="259" w:lineRule="auto"/>
+        <w:ind w:firstLine="851"/>
+        <w:rPr>
+          <w:szCs w:val="28"/>
+        </w:rPr>
+      </w:pPr>
+    </w:p>
+    <w:p>
+      <w:pPr>
+        <w:spacing w:line="259" w:lineRule="auto"/>
+        <w:ind w:firstLine="851"/>
+        <w:jc w:val="center"/>
+        <w:rPr>
+          <w:szCs w:val="28"/>
+        </w:rPr>
+      </w:pPr>
+      <w:r>
+        <w:rPr>
+          <w:szCs w:val="28"/>
+        </w:rPr>
+        <w:drawing>
+          <wp:inline distT="0" distB="0" distL="0" distR="0" wp14:anchorId="266E892B" wp14:editId="3BA5AD74">
+            <wp:extent cx="3013862" cy="2637130"/>
+            <wp:effectExtent l="0" t="0" r="0" b="0"/>
+            <wp:docPr id="48" name="Рисунок 48"/>
+            <wp:cNvGraphicFramePr>
+              <a:graphicFrameLocks xmlns:a="http://schemas.openxmlformats.org/drawingml/2006/main" noChangeAspect="1"/>
+            </wp:cNvGraphicFramePr>
+            <a:graphic xmlns:a="http://schemas.openxmlformats.org/drawingml/2006/main">
+              <a:graphicData uri="http://schemas.openxmlformats.org/drawingml/2006/picture">
+                <pic:pic xmlns:pic="http://schemas.openxmlformats.org/drawingml/2006/picture">
+                  <pic:nvPicPr>
+                    <pic:cNvPr id="1" name=""/>
+                    <pic:cNvPicPr/>
+                  </pic:nvPicPr>
+                  <pic:blipFill>
+                    <a:blip r:embed="rId51"/>
+                    <a:stretch>
+                      <a:fillRect/>
+                    </a:stretch>
+                  </pic:blipFill>
+                  <pic:spPr>
+                    <a:xfrm>
+                      <a:off x="0" y="0"/>
+                      <a:ext cx="3025026" cy="2646898"/>
+                    </a:xfrm>
+                    <a:prstGeom prst="rect">
+                      <a:avLst/>
+                    </a:prstGeom>
+                  </pic:spPr>
+                </pic:pic>
+              </a:graphicData>
+            </a:graphic>
+          </wp:inline>
+        </w:drawing>
+      </w:r>
+    </w:p>
+    <w:p>
+      <w:pPr>
+        <w:spacing w:line="259" w:lineRule="auto"/>
+        <w:ind w:firstLine="851"/>
+        <w:rPr>
+          <w:szCs w:val="28"/>
+        </w:rPr>
+      </w:pPr>
+      <w:r>
+        <w:rPr>
+          <w:szCs w:val="28"/>
+        </w:rPr>
+        <w:t>Рисунок 46. Выбор типа запроса.</w:t>
+      </w:r>
+    </w:p>
+    <w:p>
+      <w:pPr>
+        <w:spacing w:line="259" w:lineRule="auto"/>
+        <w:ind w:firstLine="851"/>
+        <w:jc w:val="center"/>
+        <w:rPr>
+          <w:szCs w:val="28"/>
+        </w:rPr>
+      </w:pPr>
+      <w:r>
+        <w:rPr>
+          <w:szCs w:val="28"/>
+        </w:rPr>
+        <w:drawing>
+          <wp:inline distT="0" distB="0" distL="0" distR="0" wp14:anchorId="3287C343" wp14:editId="0B2BE2F0">
+            <wp:extent cx="3438144" cy="2394759"/>
+            <wp:effectExtent l="0" t="0" r="0" b="5715"/>
+            <wp:docPr id="51" name="Рисунок 51"/>
+            <wp:cNvGraphicFramePr>
+              <a:graphicFrameLocks xmlns:a="http://schemas.openxmlformats.org/drawingml/2006/main" noChangeAspect="1"/>
+            </wp:cNvGraphicFramePr>
+            <a:graphic xmlns:a="http://schemas.openxmlformats.org/drawingml/2006/main">
+              <a:graphicData uri="http://schemas.openxmlformats.org/drawingml/2006/picture">
+                <pic:pic xmlns:pic="http://schemas.openxmlformats.org/drawingml/2006/picture">
+                  <pic:nvPicPr>
+                    <pic:cNvPr id="1" name=""/>
+                    <pic:cNvPicPr/>
+                  </pic:nvPicPr>
+                  <pic:blipFill>
+                    <a:blip r:embed="rId52"/>
+                    <a:stretch>
+                      <a:fillRect/>
+                    </a:stretch>
+                  </pic:blipFill>
+                  <pic:spPr>
+                    <a:xfrm>
+                      <a:off x="0" y="0"/>
+                      <a:ext cx="3455435" cy="2406803"/>
+                    </a:xfrm>
+                    <a:prstGeom prst="rect">
+                      <a:avLst/>
+                    </a:prstGeom>
+                  </pic:spPr>
+                </pic:pic>
+              </a:graphicData>
+            </a:graphic>
+          </wp:inline>
+        </w:drawing>
+      </w:r>
+    </w:p>
+    <w:p>
+      <w:pPr>
+        <w:spacing w:line="259" w:lineRule="auto"/>
+        <w:ind w:firstLine="851"/>
+        <w:jc w:val="left"/>
+        <w:rPr>
+          <w:szCs w:val="28"/>
+        </w:rPr>
+      </w:pPr>
+      <w:r>
+        <w:rPr>
+          <w:szCs w:val="28"/>
+        </w:rPr>
+        <w:t>Рисунок 47. Выбор таблиц и полей</w:t>
+      </w:r>
+    </w:p>
+    <w:p>
+      <w:pPr>
+        <w:spacing w:line="259" w:lineRule="auto"/>
+        <w:ind w:firstLine="851"/>
+        <w:jc w:val="center"/>
+        <w:rPr>
+          <w:szCs w:val="28"/>
+        </w:rPr>
+      </w:pPr>
+      <w:r>
+        <w:rPr>
+          <w:szCs w:val="28"/>
+        </w:rPr>
+        <w:lastRenderedPageBreak/>
+        <w:drawing>
+          <wp:inline distT="0" distB="0" distL="0" distR="0" wp14:anchorId="3F013116" wp14:editId="37ABF67A">
+            <wp:extent cx="3884371" cy="2691926"/>
+            <wp:effectExtent l="0" t="0" r="1905" b="0"/>
+            <wp:docPr id="52" name="Рисунок 52"/>
+            <wp:cNvGraphicFramePr>
+              <a:graphicFrameLocks xmlns:a="http://schemas.openxmlformats.org/drawingml/2006/main" noChangeAspect="1"/>
+            </wp:cNvGraphicFramePr>
+            <a:graphic xmlns:a="http://schemas.openxmlformats.org/drawingml/2006/main">
+              <a:graphicData uri="http://schemas.openxmlformats.org/drawingml/2006/picture">
+                <pic:pic xmlns:pic="http://schemas.openxmlformats.org/drawingml/2006/picture">
+                  <pic:nvPicPr>
+                    <pic:cNvPr id="1" name=""/>
+                    <pic:cNvPicPr/>
+                  </pic:nvPicPr>
+                  <pic:blipFill>
+                    <a:blip r:embed="rId53"/>
+                    <a:stretch>
+                      <a:fillRect/>
+                    </a:stretch>
+                  </pic:blipFill>
+                  <pic:spPr>
+                    <a:xfrm>
+                      <a:off x="0" y="0"/>
+                      <a:ext cx="3894696" cy="2699081"/>
+                    </a:xfrm>
+                    <a:prstGeom prst="rect">
+                      <a:avLst/>
+                    </a:prstGeom>
+                  </pic:spPr>
+                </pic:pic>
+              </a:graphicData>
+            </a:graphic>
+          </wp:inline>
+        </w:drawing>
+      </w:r>
+    </w:p>
+    <w:p>
+      <w:pPr>
+        <w:spacing w:line="259" w:lineRule="auto"/>
+        <w:ind w:firstLine="851"/>
+        <w:rPr>
+          <w:szCs w:val="28"/>
+        </w:rPr>
+      </w:pPr>
+      <w:r>
+        <w:rPr>
+          <w:szCs w:val="28"/>
+        </w:rPr>
+        <w:t>Рисунок 48. Указание вида отчета.</w:t>
+      </w:r>
+    </w:p>
+    <w:p>
+      <w:pPr>
+        <w:spacing w:line="259" w:lineRule="auto"/>
+        <w:ind w:firstLine="851"/>
+        <w:jc w:val="center"/>
+        <w:rPr>
+          <w:szCs w:val="28"/>
+        </w:rPr>
+      </w:pPr>
+      <w:r>
+        <w:rPr>
+          <w:szCs w:val="28"/>
+        </w:rPr>
+        <w:drawing>
+          <wp:inline distT="0" distB="0" distL="0" distR="0" wp14:anchorId="0540048F" wp14:editId="4F950011">
+            <wp:extent cx="4082364" cy="2371742"/>
+            <wp:effectExtent l="0" t="0" r="0" b="0"/>
+            <wp:docPr id="55" name="Рисунок 55"/>
+            <wp:cNvGraphicFramePr>
+              <a:graphicFrameLocks xmlns:a="http://schemas.openxmlformats.org/drawingml/2006/main" noChangeAspect="1"/>
+            </wp:cNvGraphicFramePr>
+            <a:graphic xmlns:a="http://schemas.openxmlformats.org/drawingml/2006/main">
+              <a:graphicData uri="http://schemas.openxmlformats.org/drawingml/2006/picture">
+                <pic:pic xmlns:pic="http://schemas.openxmlformats.org/drawingml/2006/picture">
+                  <pic:nvPicPr>
+                    <pic:cNvPr id="1" name=""/>
+                    <pic:cNvPicPr/>
+                  </pic:nvPicPr>
+                  <pic:blipFill>
+                    <a:blip r:embed="rId54"/>
+                    <a:stretch>
+                      <a:fillRect/>
+                    </a:stretch>
+                  </pic:blipFill>
+                  <pic:spPr>
+                    <a:xfrm>
+                      <a:off x="0" y="0"/>
+                      <a:ext cx="4091400" cy="2376992"/>
+                    </a:xfrm>
+                    <a:prstGeom prst="rect">
+                      <a:avLst/>
+                    </a:prstGeom>
+                  </pic:spPr>
+                </pic:pic>
+              </a:graphicData>
+            </a:graphic>
+          </wp:inline>
+        </w:drawing>
+      </w:r>
+    </w:p>
+    <w:p>
+      <w:pPr>
+        <w:spacing w:line="259" w:lineRule="auto"/>
+        <w:ind w:firstLine="851"/>
+        <w:rPr>
+          <w:szCs w:val="28"/>
+        </w:rPr>
+      </w:pPr>
+      <w:r>
+        <w:rPr>
+          <w:szCs w:val="28"/>
+        </w:rPr>
+        <w:t>Рисунок 49. Запрос в режиме конструктора с указанием пола учащегося.</w:t>
+      </w:r>
+    </w:p>
+    <w:p>
+      <w:pPr>
+        <w:spacing w:line="259" w:lineRule="auto"/>
+        <w:ind w:firstLine="851"/>
+        <w:rPr>
+          <w:szCs w:val="28"/>
+        </w:rPr>
+      </w:pPr>
+    </w:p>
+    <w:p>
+      <w:pPr>
+        <w:spacing w:line="259" w:lineRule="auto"/>
+        <w:ind w:firstLine="851"/>
+        <w:rPr>
+          <w:szCs w:val="28"/>
+        </w:rPr>
+      </w:pPr>
+      <w:r>
+        <w:rPr>
+          <w:szCs w:val="28"/>
+        </w:rPr>
+        <w:t xml:space="preserve">Переключимся в режим </w:t>
+      </w:r>
+      <w:r>
+        <w:rPr>
+          <w:szCs w:val="28"/>
+          <w:lang w:val="en-US"/>
+        </w:rPr>
+        <w:t>SQL</w:t>
+      </w:r>
+      <w:r>
+        <w:rPr>
+          <w:szCs w:val="28"/>
+        </w:rPr>
+        <w:t xml:space="preserve"> и модифицируем его для отображения ФИО одним полем и задания группировки и сортировки. </w:t>
+      </w:r>
+      <w:r>
+        <w:rPr>
+          <w:szCs w:val="28"/>
+        </w:rPr>
+        <w:t xml:space="preserve">Вид запроса в режиме </w:t>
+      </w:r>
+      <w:r>
+        <w:rPr>
+          <w:szCs w:val="28"/>
+          <w:lang w:val="en-US"/>
+        </w:rPr>
+        <w:t>SQL</w:t>
+      </w:r>
+      <w:r>
+        <w:rPr>
+          <w:szCs w:val="28"/>
+        </w:rPr>
+        <w:t xml:space="preserve"> представлен на рисунке 50.</w:t>
+      </w:r>
+    </w:p>
+    <w:p>
+      <w:pPr>
+        <w:spacing w:line="259" w:lineRule="auto"/>
+        <w:ind w:firstLine="851"/>
+        <w:jc w:val="center"/>
+        <w:rPr>
+          <w:szCs w:val="28"/>
+        </w:rPr>
+      </w:pPr>
+      <w:r>
+        <w:rPr>
+          <w:szCs w:val="28"/>
+        </w:rPr>
+        <w:drawing>
+          <wp:inline distT="0" distB="0" distL="0" distR="0" wp14:anchorId="0A65F322" wp14:editId="042D17A0">
+            <wp:extent cx="4972744" cy="1305107"/>
+            <wp:effectExtent l="0" t="0" r="0" b="9525"/>
+            <wp:docPr id="56" name="Рисунок 56"/>
+            <wp:cNvGraphicFramePr>
+              <a:graphicFrameLocks xmlns:a="http://schemas.openxmlformats.org/drawingml/2006/main" noChangeAspect="1"/>
+            </wp:cNvGraphicFramePr>
+            <a:graphic xmlns:a="http://schemas.openxmlformats.org/drawingml/2006/main">
+              <a:graphicData uri="http://schemas.openxmlformats.org/drawingml/2006/picture">
+                <pic:pic xmlns:pic="http://schemas.openxmlformats.org/drawingml/2006/picture">
+                  <pic:nvPicPr>
+                    <pic:cNvPr id="1" name=""/>
+                    <pic:cNvPicPr/>
+                  </pic:nvPicPr>
+                  <pic:blipFill>
+                    <a:blip r:embed="rId55"/>
+                    <a:stretch>
+                      <a:fillRect/>
+                    </a:stretch>
+                  </pic:blipFill>
+                  <pic:spPr>
+                    <a:xfrm>
+                      <a:off x="0" y="0"/>
+                      <a:ext cx="4972744" cy="1305107"/>
+                    </a:xfrm>
+                    <a:prstGeom prst="rect">
+                      <a:avLst/>
+                    </a:prstGeom>
+                  </pic:spPr>
+                </pic:pic>
+              </a:graphicData>
+            </a:graphic>
+          </wp:inline>
+        </w:drawing>
+      </w:r>
+    </w:p>
+    <w:p>
+      <w:pPr>
+        <w:spacing w:line="259" w:lineRule="auto"/>
+        <w:ind w:firstLine="851"/>
+        <w:rPr>
+          <w:szCs w:val="28"/>
+        </w:rPr>
+      </w:pPr>
+      <w:r>
+        <w:rPr>
+          <w:szCs w:val="28"/>
+        </w:rPr>
+        <w:t xml:space="preserve">Рисунок 50. </w:t>
+      </w:r>
+      <w:r>
+        <w:rPr>
+          <w:szCs w:val="28"/>
+        </w:rPr>
+        <w:t xml:space="preserve">Вид запроса в режиме </w:t>
+      </w:r>
+      <w:r>
+        <w:rPr>
+          <w:szCs w:val="28"/>
+          <w:lang w:val="en-US"/>
+        </w:rPr>
+        <w:t>SQL</w:t>
+      </w:r>
+      <w:r>
+        <w:rPr>
+          <w:szCs w:val="28"/>
+        </w:rPr>
+        <w:t>.</w:t>
+      </w:r>
+    </w:p>
+    <w:p>
+      <w:pPr>
+        <w:spacing w:line="259" w:lineRule="auto"/>
+        <w:ind w:firstLine="851"/>
+        <w:rPr>
+          <w:szCs w:val="28"/>
+        </w:rPr>
+      </w:pPr>
+      <w:r>
+        <w:rPr>
+          <w:szCs w:val="28"/>
+        </w:rPr>
+        <w:lastRenderedPageBreak/>
+        <w:t>Просмотрим результат выполнения, он представлен на рисунке 51.</w:t>
+      </w:r>
+    </w:p>
+    <w:p>
+      <w:pPr>
+        <w:spacing w:line="259" w:lineRule="auto"/>
+        <w:ind w:firstLine="851"/>
+        <w:jc w:val="center"/>
+        <w:rPr>
+          <w:szCs w:val="28"/>
+        </w:rPr>
+      </w:pPr>
+      <w:r>
+        <w:rPr>
+          <w:szCs w:val="28"/>
+        </w:rPr>
+        <w:drawing>
+          <wp:inline distT="0" distB="0" distL="0" distR="0" wp14:anchorId="6B1912D6" wp14:editId="2332BAF4">
+            <wp:extent cx="5303520" cy="1356511"/>
+            <wp:effectExtent l="0" t="0" r="0" b="0"/>
+            <wp:docPr id="57" name="Рисунок 57"/>
+            <wp:cNvGraphicFramePr>
+              <a:graphicFrameLocks xmlns:a="http://schemas.openxmlformats.org/drawingml/2006/main" noChangeAspect="1"/>
+            </wp:cNvGraphicFramePr>
+            <a:graphic xmlns:a="http://schemas.openxmlformats.org/drawingml/2006/main">
+              <a:graphicData uri="http://schemas.openxmlformats.org/drawingml/2006/picture">
+                <pic:pic xmlns:pic="http://schemas.openxmlformats.org/drawingml/2006/picture">
+                  <pic:nvPicPr>
+                    <pic:cNvPr id="1" name=""/>
+                    <pic:cNvPicPr/>
+                  </pic:nvPicPr>
+                  <pic:blipFill>
+                    <a:blip r:embed="rId56"/>
+                    <a:stretch>
+                      <a:fillRect/>
+                    </a:stretch>
+                  </pic:blipFill>
+                  <pic:spPr>
+                    <a:xfrm>
+                      <a:off x="0" y="0"/>
+                      <a:ext cx="5315985" cy="1359699"/>
+                    </a:xfrm>
+                    <a:prstGeom prst="rect">
+                      <a:avLst/>
+                    </a:prstGeom>
+                  </pic:spPr>
+                </pic:pic>
+              </a:graphicData>
+            </a:graphic>
+          </wp:inline>
+        </w:drawing>
+      </w:r>
+    </w:p>
+    <w:p>
+      <w:pPr>
+        <w:spacing w:line="259" w:lineRule="auto"/>
+        <w:ind w:firstLine="851"/>
+        <w:rPr>
+          <w:szCs w:val="28"/>
+        </w:rPr>
+      </w:pPr>
+      <w:r>
+        <w:rPr>
+          <w:szCs w:val="28"/>
+        </w:rPr>
+        <w:t>Рисунок 51. Результат выполнения запроса.</w:t>
+      </w:r>
+    </w:p>
+    <w:p>
+      <w:pPr>
+        <w:spacing w:line="259" w:lineRule="auto"/>
+        <w:ind w:firstLine="851"/>
+        <w:rPr>
+          <w:szCs w:val="28"/>
+        </w:rPr>
+      </w:pPr>
+      <w:r>
+        <w:rPr>
+          <w:szCs w:val="28"/>
+        </w:rPr>
+        <w:t xml:space="preserve">Этап предварительного создания отчета представлен на рисунках 52 </w:t>
+      </w:r>
+      <w:r>
+        <w:rPr>
+          <w:szCs w:val="28"/>
+        </w:rPr>
+        <w:t>–</w:t>
+      </w:r>
+      <w:r>
+        <w:rPr>
+          <w:szCs w:val="28"/>
+        </w:rPr>
+        <w:t xml:space="preserve"> </w:t>
+      </w:r>
+      <w:r>
+        <w:rPr>
+          <w:szCs w:val="28"/>
+        </w:rPr>
+        <w:t>57.</w:t>
+      </w:r>
+    </w:p>
+    <w:p>
+      <w:pPr>
+        <w:spacing w:line="259" w:lineRule="auto"/>
+        <w:ind w:firstLine="851"/>
+        <w:jc w:val="center"/>
+        <w:rPr>
+          <w:szCs w:val="28"/>
+        </w:rPr>
+      </w:pPr>
+      <w:r>
+        <w:rPr>
+          <w:szCs w:val="28"/>
+        </w:rPr>
+        <w:drawing>
+          <wp:inline distT="0" distB="0" distL="0" distR="0" wp14:anchorId="367E48FE" wp14:editId="462BF6F9">
+            <wp:extent cx="3928262" cy="2681309"/>
+            <wp:effectExtent l="0" t="0" r="0" b="5080"/>
+            <wp:docPr id="58" name="Рисунок 58"/>
+            <wp:cNvGraphicFramePr>
+              <a:graphicFrameLocks xmlns:a="http://schemas.openxmlformats.org/drawingml/2006/main" noChangeAspect="1"/>
+            </wp:cNvGraphicFramePr>
+            <a:graphic xmlns:a="http://schemas.openxmlformats.org/drawingml/2006/main">
+              <a:graphicData uri="http://schemas.openxmlformats.org/drawingml/2006/picture">
+                <pic:pic xmlns:pic="http://schemas.openxmlformats.org/drawingml/2006/picture">
+                  <pic:nvPicPr>
+                    <pic:cNvPr id="1" name=""/>
+                    <pic:cNvPicPr/>
+                  </pic:nvPicPr>
+                  <pic:blipFill>
+                    <a:blip r:embed="rId57"/>
+                    <a:stretch>
+                      <a:fillRect/>
+                    </a:stretch>
+                  </pic:blipFill>
+                  <pic:spPr>
+                    <a:xfrm>
+                      <a:off x="0" y="0"/>
+                      <a:ext cx="3940434" cy="2689617"/>
+                    </a:xfrm>
+                    <a:prstGeom prst="rect">
+                      <a:avLst/>
+                    </a:prstGeom>
+                  </pic:spPr>
+                </pic:pic>
+              </a:graphicData>
+            </a:graphic>
+          </wp:inline>
+        </w:drawing>
+      </w:r>
+    </w:p>
+    <w:p>
+      <w:pPr>
+        <w:spacing w:line="259" w:lineRule="auto"/>
+        <w:ind w:firstLine="851"/>
+        <w:rPr>
+          <w:szCs w:val="28"/>
+        </w:rPr>
+      </w:pPr>
+      <w:r>
+        <w:rPr>
+          <w:szCs w:val="28"/>
+        </w:rPr>
+        <w:t>Рисунок 52. Выбор полей для отчета.</w:t>
+      </w:r>
+    </w:p>
+    <w:p>
+      <w:pPr>
+        <w:spacing w:line="259" w:lineRule="auto"/>
+        <w:ind w:firstLine="851"/>
+        <w:rPr>
+          <w:szCs w:val="28"/>
+        </w:rPr>
+      </w:pPr>
+    </w:p>
+    <w:p>
+      <w:pPr>
+        <w:spacing w:line="259" w:lineRule="auto"/>
+        <w:ind w:firstLine="851"/>
+        <w:jc w:val="center"/>
+        <w:rPr>
+          <w:szCs w:val="28"/>
+        </w:rPr>
+      </w:pPr>
+      <w:r>
+        <w:rPr>
+          <w:szCs w:val="28"/>
+        </w:rPr>
+        <w:drawing>
+          <wp:inline distT="0" distB="0" distL="0" distR="0" wp14:anchorId="030D9A80" wp14:editId="12788357">
+            <wp:extent cx="3496665" cy="2382343"/>
+            <wp:effectExtent l="0" t="0" r="8890" b="0"/>
+            <wp:docPr id="59" name="Рисунок 59"/>
+            <wp:cNvGraphicFramePr>
+              <a:graphicFrameLocks xmlns:a="http://schemas.openxmlformats.org/drawingml/2006/main" noChangeAspect="1"/>
+            </wp:cNvGraphicFramePr>
+            <a:graphic xmlns:a="http://schemas.openxmlformats.org/drawingml/2006/main">
+              <a:graphicData uri="http://schemas.openxmlformats.org/drawingml/2006/picture">
+                <pic:pic xmlns:pic="http://schemas.openxmlformats.org/drawingml/2006/picture">
+                  <pic:nvPicPr>
+                    <pic:cNvPr id="1" name=""/>
+                    <pic:cNvPicPr/>
+                  </pic:nvPicPr>
+                  <pic:blipFill>
+                    <a:blip r:embed="rId58"/>
+                    <a:stretch>
+                      <a:fillRect/>
+                    </a:stretch>
+                  </pic:blipFill>
+                  <pic:spPr>
+                    <a:xfrm>
+                      <a:off x="0" y="0"/>
+                      <a:ext cx="3508941" cy="2390707"/>
+                    </a:xfrm>
+                    <a:prstGeom prst="rect">
+                      <a:avLst/>
+                    </a:prstGeom>
+                  </pic:spPr>
+                </pic:pic>
+              </a:graphicData>
+            </a:graphic>
+          </wp:inline>
+        </w:drawing>
+      </w:r>
+    </w:p>
+    <w:p>
+      <w:pPr>
+        <w:spacing w:line="259" w:lineRule="auto"/>
+        <w:ind w:firstLine="851"/>
+        <w:rPr>
+          <w:szCs w:val="28"/>
+        </w:rPr>
+      </w:pPr>
+      <w:r>
+        <w:rPr>
+          <w:szCs w:val="28"/>
+        </w:rPr>
+        <w:t>Рисунок 53. Указание группировки.</w:t>
+      </w:r>
+    </w:p>
+    <w:p>
+      <w:pPr>
+        <w:spacing w:line="259" w:lineRule="auto"/>
+        <w:ind w:firstLine="851"/>
+        <w:jc w:val="center"/>
+        <w:rPr>
+          <w:szCs w:val="28"/>
+        </w:rPr>
+      </w:pPr>
+      <w:r>
+        <w:rPr>
+          <w:szCs w:val="28"/>
+        </w:rPr>
+        <w:lastRenderedPageBreak/>
+        <w:drawing>
+          <wp:inline distT="0" distB="0" distL="0" distR="0" wp14:anchorId="53C1E65C" wp14:editId="2A4D98E9">
+            <wp:extent cx="3672230" cy="2488070"/>
+            <wp:effectExtent l="0" t="0" r="4445" b="7620"/>
+            <wp:docPr id="60" name="Рисунок 60"/>
+            <wp:cNvGraphicFramePr>
+              <a:graphicFrameLocks xmlns:a="http://schemas.openxmlformats.org/drawingml/2006/main" noChangeAspect="1"/>
+            </wp:cNvGraphicFramePr>
+            <a:graphic xmlns:a="http://schemas.openxmlformats.org/drawingml/2006/main">
+              <a:graphicData uri="http://schemas.openxmlformats.org/drawingml/2006/picture">
+                <pic:pic xmlns:pic="http://schemas.openxmlformats.org/drawingml/2006/picture">
+                  <pic:nvPicPr>
+                    <pic:cNvPr id="1" name=""/>
+                    <pic:cNvPicPr/>
+                  </pic:nvPicPr>
+                  <pic:blipFill>
+                    <a:blip r:embed="rId59"/>
+                    <a:stretch>
+                      <a:fillRect/>
+                    </a:stretch>
+                  </pic:blipFill>
+                  <pic:spPr>
+                    <a:xfrm>
+                      <a:off x="0" y="0"/>
+                      <a:ext cx="3686369" cy="2497650"/>
+                    </a:xfrm>
+                    <a:prstGeom prst="rect">
+                      <a:avLst/>
+                    </a:prstGeom>
+                  </pic:spPr>
+                </pic:pic>
+              </a:graphicData>
+            </a:graphic>
+          </wp:inline>
+        </w:drawing>
+      </w:r>
+    </w:p>
+    <w:p>
+      <w:pPr>
+        <w:spacing w:line="259" w:lineRule="auto"/>
+        <w:ind w:firstLine="851"/>
+        <w:rPr>
+          <w:szCs w:val="28"/>
+        </w:rPr>
+      </w:pPr>
+      <w:r>
+        <w:rPr>
+          <w:szCs w:val="28"/>
+        </w:rPr>
+        <w:t>Рисунок 54. Указание сортировки и итогов.</w:t>
+      </w:r>
+    </w:p>
+    <w:p>
+      <w:pPr>
+        <w:spacing w:line="259" w:lineRule="auto"/>
+        <w:ind w:firstLine="851"/>
+        <w:rPr>
+          <w:sz w:val="20"/>
+          <w:szCs w:val="20"/>
+        </w:rPr>
+      </w:pPr>
+    </w:p>
+    <w:p>
+      <w:pPr>
+        <w:spacing w:line="259" w:lineRule="auto"/>
+        <w:ind w:firstLine="851"/>
+        <w:jc w:val="center"/>
+        <w:rPr>
+          <w:szCs w:val="28"/>
+        </w:rPr>
+      </w:pPr>
+      <w:r>
+        <w:rPr>
+          <w:szCs w:val="28"/>
+        </w:rPr>
+        <w:drawing>
+          <wp:inline distT="0" distB="0" distL="0" distR="0" wp14:anchorId="797384C2" wp14:editId="64781AD4">
+            <wp:extent cx="3855111" cy="2614467"/>
+            <wp:effectExtent l="0" t="0" r="0" b="0"/>
+            <wp:docPr id="61" name="Рисунок 61"/>
+            <wp:cNvGraphicFramePr>
+              <a:graphicFrameLocks xmlns:a="http://schemas.openxmlformats.org/drawingml/2006/main" noChangeAspect="1"/>
+            </wp:cNvGraphicFramePr>
+            <a:graphic xmlns:a="http://schemas.openxmlformats.org/drawingml/2006/main">
+              <a:graphicData uri="http://schemas.openxmlformats.org/drawingml/2006/picture">
+                <pic:pic xmlns:pic="http://schemas.openxmlformats.org/drawingml/2006/picture">
+                  <pic:nvPicPr>
+                    <pic:cNvPr id="1" name=""/>
+                    <pic:cNvPicPr/>
+                  </pic:nvPicPr>
+                  <pic:blipFill>
+                    <a:blip r:embed="rId60"/>
+                    <a:stretch>
+                      <a:fillRect/>
+                    </a:stretch>
+                  </pic:blipFill>
+                  <pic:spPr>
+                    <a:xfrm>
+                      <a:off x="0" y="0"/>
+                      <a:ext cx="3867782" cy="2623061"/>
+                    </a:xfrm>
+                    <a:prstGeom prst="rect">
+                      <a:avLst/>
+                    </a:prstGeom>
+                  </pic:spPr>
+                </pic:pic>
+              </a:graphicData>
+            </a:graphic>
+          </wp:inline>
+        </w:drawing>
+      </w:r>
+    </w:p>
+    <w:p>
+      <w:pPr>
+        <w:spacing w:line="259" w:lineRule="auto"/>
+        <w:ind w:firstLine="851"/>
+        <w:rPr>
+          <w:szCs w:val="28"/>
+        </w:rPr>
+      </w:pPr>
+      <w:r>
+        <w:rPr>
+          <w:szCs w:val="28"/>
+        </w:rPr>
+        <w:t>Рисунок 55. Указание итогов, сумма.</w:t>
+      </w:r>
+    </w:p>
+    <w:p>
+      <w:pPr>
+        <w:spacing w:line="259" w:lineRule="auto"/>
+        <w:ind w:firstLine="851"/>
+        <w:jc w:val="center"/>
+        <w:rPr>
+          <w:szCs w:val="28"/>
+        </w:rPr>
+      </w:pPr>
+      <w:r>
+        <w:rPr>
+          <w:szCs w:val="28"/>
+        </w:rPr>
+        <w:drawing>
+          <wp:inline distT="0" distB="0" distL="0" distR="0" wp14:anchorId="5A22A362" wp14:editId="2160B432">
+            <wp:extent cx="3642970" cy="2490132"/>
+            <wp:effectExtent l="0" t="0" r="0" b="5715"/>
+            <wp:docPr id="62" name="Рисунок 62"/>
+            <wp:cNvGraphicFramePr>
+              <a:graphicFrameLocks xmlns:a="http://schemas.openxmlformats.org/drawingml/2006/main" noChangeAspect="1"/>
+            </wp:cNvGraphicFramePr>
+            <a:graphic xmlns:a="http://schemas.openxmlformats.org/drawingml/2006/main">
+              <a:graphicData uri="http://schemas.openxmlformats.org/drawingml/2006/picture">
+                <pic:pic xmlns:pic="http://schemas.openxmlformats.org/drawingml/2006/picture">
+                  <pic:nvPicPr>
+                    <pic:cNvPr id="1" name=""/>
+                    <pic:cNvPicPr/>
+                  </pic:nvPicPr>
+                  <pic:blipFill>
+                    <a:blip r:embed="rId61"/>
+                    <a:stretch>
+                      <a:fillRect/>
+                    </a:stretch>
+                  </pic:blipFill>
+                  <pic:spPr>
+                    <a:xfrm>
+                      <a:off x="0" y="0"/>
+                      <a:ext cx="3656211" cy="2499183"/>
+                    </a:xfrm>
+                    <a:prstGeom prst="rect">
+                      <a:avLst/>
+                    </a:prstGeom>
+                  </pic:spPr>
+                </pic:pic>
+              </a:graphicData>
+            </a:graphic>
+          </wp:inline>
+        </w:drawing>
+      </w:r>
+    </w:p>
+    <w:p>
+      <w:pPr>
+        <w:spacing w:line="259" w:lineRule="auto"/>
+        <w:ind w:firstLine="851"/>
+        <w:rPr>
+          <w:szCs w:val="28"/>
+        </w:rPr>
+      </w:pPr>
+      <w:r>
+        <w:rPr>
+          <w:szCs w:val="28"/>
+        </w:rPr>
+        <w:t>Рисунок 56. Выбор макета отчета.</w:t>
+      </w:r>
+    </w:p>
+    <w:p>
+      <w:pPr>
+        <w:spacing w:line="259" w:lineRule="auto"/>
+        <w:ind w:firstLine="851"/>
+        <w:jc w:val="center"/>
+        <w:rPr>
+          <w:szCs w:val="28"/>
+        </w:rPr>
+      </w:pPr>
+      <w:r>
+        <w:rPr>
+          <w:szCs w:val="28"/>
+        </w:rPr>
+        <w:lastRenderedPageBreak/>
+        <w:drawing>
+          <wp:inline distT="0" distB="0" distL="0" distR="0" wp14:anchorId="24DA295E" wp14:editId="68CA2BFB">
+            <wp:extent cx="4052621" cy="2724138"/>
+            <wp:effectExtent l="0" t="0" r="5080" b="635"/>
+            <wp:docPr id="63" name="Рисунок 63"/>
+            <wp:cNvGraphicFramePr>
+              <a:graphicFrameLocks xmlns:a="http://schemas.openxmlformats.org/drawingml/2006/main" noChangeAspect="1"/>
+            </wp:cNvGraphicFramePr>
+            <a:graphic xmlns:a="http://schemas.openxmlformats.org/drawingml/2006/main">
+              <a:graphicData uri="http://schemas.openxmlformats.org/drawingml/2006/picture">
+                <pic:pic xmlns:pic="http://schemas.openxmlformats.org/drawingml/2006/picture">
+                  <pic:nvPicPr>
+                    <pic:cNvPr id="1" name=""/>
+                    <pic:cNvPicPr/>
+                  </pic:nvPicPr>
+                  <pic:blipFill>
+                    <a:blip r:embed="rId62"/>
+                    <a:stretch>
+                      <a:fillRect/>
+                    </a:stretch>
+                  </pic:blipFill>
+                  <pic:spPr>
+                    <a:xfrm>
+                      <a:off x="0" y="0"/>
+                      <a:ext cx="4063050" cy="2731149"/>
+                    </a:xfrm>
+                    <a:prstGeom prst="rect">
+                      <a:avLst/>
+                    </a:prstGeom>
+                  </pic:spPr>
+                </pic:pic>
+              </a:graphicData>
+            </a:graphic>
+          </wp:inline>
+        </w:drawing>
+      </w:r>
+    </w:p>
+    <w:p>
+      <w:pPr>
+        <w:spacing w:line="259" w:lineRule="auto"/>
+        <w:ind w:firstLine="851"/>
+        <w:rPr>
+          <w:szCs w:val="28"/>
+        </w:rPr>
+      </w:pPr>
+      <w:r>
+        <w:rPr>
+          <w:szCs w:val="28"/>
+        </w:rPr>
+        <w:t>Рисунок 57. Завершение работы мастера отчетов.</w:t>
+      </w:r>
+    </w:p>
+    <w:p>
+      <w:pPr>
+        <w:spacing w:line="259" w:lineRule="auto"/>
+        <w:ind w:firstLine="851"/>
+        <w:rPr>
+          <w:szCs w:val="28"/>
+        </w:rPr>
+      </w:pPr>
+      <w:r>
+        <w:rPr>
+          <w:szCs w:val="28"/>
+        </w:rPr>
+        <w:t>Результирующий отчет представлен на рисунке 58.</w:t>
+      </w:r>
+    </w:p>
+    <w:p>
+      <w:pPr>
+        <w:spacing w:line="259" w:lineRule="auto"/>
+        <w:ind w:firstLine="851"/>
+        <w:jc w:val="center"/>
+        <w:rPr>
+          <w:szCs w:val="28"/>
+        </w:rPr>
+      </w:pPr>
+      <w:r>
+        <w:rPr>
+          <w:szCs w:val="28"/>
+        </w:rPr>
+        <w:drawing>
+          <wp:inline distT="0" distB="0" distL="0" distR="0" wp14:anchorId="1626C008" wp14:editId="1943BC8B">
+            <wp:extent cx="4711471" cy="2515135"/>
+            <wp:effectExtent l="0" t="0" r="0" b="0"/>
+            <wp:docPr id="64" name="Рисунок 64"/>
+            <wp:cNvGraphicFramePr>
+              <a:graphicFrameLocks xmlns:a="http://schemas.openxmlformats.org/drawingml/2006/main" noChangeAspect="1"/>
+            </wp:cNvGraphicFramePr>
+            <a:graphic xmlns:a="http://schemas.openxmlformats.org/drawingml/2006/main">
+              <a:graphicData uri="http://schemas.openxmlformats.org/drawingml/2006/picture">
+                <pic:pic xmlns:pic="http://schemas.openxmlformats.org/drawingml/2006/picture">
+                  <pic:nvPicPr>
+                    <pic:cNvPr id="1" name=""/>
+                    <pic:cNvPicPr/>
+                  </pic:nvPicPr>
+                  <pic:blipFill>
+                    <a:blip r:embed="rId63"/>
+                    <a:stretch>
+                      <a:fillRect/>
+                    </a:stretch>
+                  </pic:blipFill>
+                  <pic:spPr>
+                    <a:xfrm>
+                      <a:off x="0" y="0"/>
+                      <a:ext cx="4735688" cy="2528063"/>
+                    </a:xfrm>
+                    <a:prstGeom prst="rect">
+                      <a:avLst/>
+                    </a:prstGeom>
+                  </pic:spPr>
+                </pic:pic>
+              </a:graphicData>
+            </a:graphic>
+          </wp:inline>
+        </w:drawing>
+      </w:r>
+    </w:p>
+    <w:p>
+      <w:pPr>
+        <w:spacing w:line="259" w:lineRule="auto"/>
+        <w:ind w:firstLine="851"/>
+        <w:jc w:val="left"/>
+        <w:rPr>
+          <w:szCs w:val="28"/>
+        </w:rPr>
+      </w:pPr>
+      <w:r>
+        <w:rPr>
+          <w:szCs w:val="28"/>
+        </w:rPr>
+        <w:t>Рисунок 58. Предварительный просмотр отчета.</w:t>
+      </w:r>
+    </w:p>
+    <w:p>
+      <w:pPr>
+        <w:spacing w:line="259" w:lineRule="auto"/>
+        <w:ind w:firstLine="851"/>
+        <w:jc w:val="left"/>
+        <w:rPr>
+          <w:szCs w:val="28"/>
+        </w:rPr>
+      </w:pPr>
+      <w:r>
+        <w:rPr>
+          <w:szCs w:val="28"/>
+        </w:rPr>
+        <w:t xml:space="preserve">Так как в итогах мы указали суммирование по полю номера зачетной книжки, то необходимо изменить итоговую функцию </w:t>
+      </w:r>
+      <w:r>
+        <w:rPr>
+          <w:szCs w:val="28"/>
+          <w:lang w:val="en-US"/>
+        </w:rPr>
+        <w:t>SUM</w:t>
+      </w:r>
+      <w:r>
+        <w:rPr>
+          <w:szCs w:val="28"/>
+        </w:rPr>
+        <w:t xml:space="preserve"> </w:t>
+      </w:r>
+      <w:r>
+        <w:rPr>
+          <w:szCs w:val="28"/>
+        </w:rPr>
+        <w:t xml:space="preserve">на </w:t>
+      </w:r>
+      <w:r>
+        <w:rPr>
+          <w:szCs w:val="28"/>
+          <w:lang w:val="en-US"/>
+        </w:rPr>
+        <w:t>COUNT</w:t>
+      </w:r>
+      <w:r>
+        <w:rPr>
+          <w:szCs w:val="28"/>
+        </w:rPr>
+        <w:t>. Сумма была необходима для того чтобы мастер красиво расставил поля в макете. Откроем макет, рисунок 59, и изменим итоговую функцию.</w:t>
+      </w:r>
+    </w:p>
+    <w:p>
+      <w:pPr>
+        <w:spacing w:line="259" w:lineRule="auto"/>
+        <w:ind w:firstLine="851"/>
+        <w:jc w:val="center"/>
+        <w:rPr>
+          <w:szCs w:val="28"/>
+        </w:rPr>
+      </w:pPr>
+      <w:r>
+        <w:rPr>
+          <w:szCs w:val="28"/>
+        </w:rPr>
+        <w:lastRenderedPageBreak/>
+        <w:drawing>
+          <wp:inline distT="0" distB="0" distL="0" distR="0" wp14:anchorId="627E81A7" wp14:editId="72CB4274">
+            <wp:extent cx="4587113" cy="1776495"/>
+            <wp:effectExtent l="0" t="0" r="4445" b="0"/>
+            <wp:docPr id="66" name="Рисунок 66"/>
+            <wp:cNvGraphicFramePr>
+              <a:graphicFrameLocks xmlns:a="http://schemas.openxmlformats.org/drawingml/2006/main" noChangeAspect="1"/>
+            </wp:cNvGraphicFramePr>
+            <a:graphic xmlns:a="http://schemas.openxmlformats.org/drawingml/2006/main">
+              <a:graphicData uri="http://schemas.openxmlformats.org/drawingml/2006/picture">
+                <pic:pic xmlns:pic="http://schemas.openxmlformats.org/drawingml/2006/picture">
+                  <pic:nvPicPr>
+                    <pic:cNvPr id="1" name=""/>
+                    <pic:cNvPicPr/>
+                  </pic:nvPicPr>
+                  <pic:blipFill>
+                    <a:blip r:embed="rId64"/>
+                    <a:stretch>
+                      <a:fillRect/>
+                    </a:stretch>
+                  </pic:blipFill>
+                  <pic:spPr>
+                    <a:xfrm>
+                      <a:off x="0" y="0"/>
+                      <a:ext cx="4593751" cy="1779066"/>
+                    </a:xfrm>
+                    <a:prstGeom prst="rect">
+                      <a:avLst/>
+                    </a:prstGeom>
+                  </pic:spPr>
+                </pic:pic>
+              </a:graphicData>
+            </a:graphic>
+          </wp:inline>
+        </w:drawing>
+      </w:r>
+    </w:p>
+    <w:p>
+      <w:pPr>
+        <w:spacing w:line="259" w:lineRule="auto"/>
+        <w:ind w:firstLine="851"/>
+        <w:rPr>
+          <w:szCs w:val="28"/>
+        </w:rPr>
+      </w:pPr>
+      <w:r>
+        <w:rPr>
+          <w:szCs w:val="28"/>
+        </w:rPr>
+        <w:t>Рисунок 59. Изменение итоговой функции в макете.</w:t>
+      </w:r>
+    </w:p>
+    <w:p>
+      <w:pPr>
+        <w:spacing w:line="259" w:lineRule="auto"/>
+        <w:ind w:firstLine="851"/>
+        <w:rPr>
+          <w:szCs w:val="28"/>
+        </w:rPr>
+      </w:pPr>
+      <w:r>
+        <w:rPr>
+          <w:szCs w:val="28"/>
+        </w:rPr>
+        <w:t>Внешний вид результирующего отчета представлен на рисунке 60.</w:t>
+      </w:r>
+    </w:p>
+    <w:p>
+      <w:pPr>
+        <w:spacing w:line="259" w:lineRule="auto"/>
+        <w:ind w:firstLine="851"/>
+        <w:jc w:val="center"/>
+        <w:rPr>
+          <w:szCs w:val="28"/>
+        </w:rPr>
+      </w:pPr>
+      <w:r>
+        <w:rPr>
+          <w:szCs w:val="28"/>
+        </w:rPr>
+        <w:drawing>
+          <wp:inline distT="0" distB="0" distL="0" distR="0" wp14:anchorId="580A12F1" wp14:editId="6D1E663F">
+            <wp:extent cx="4552879" cy="2370125"/>
+            <wp:effectExtent l="0" t="0" r="635" b="0"/>
+            <wp:docPr id="67" name="Рисунок 67"/>
+            <wp:cNvGraphicFramePr>
+              <a:graphicFrameLocks xmlns:a="http://schemas.openxmlformats.org/drawingml/2006/main" noChangeAspect="1"/>
+            </wp:cNvGraphicFramePr>
+            <a:graphic xmlns:a="http://schemas.openxmlformats.org/drawingml/2006/main">
+              <a:graphicData uri="http://schemas.openxmlformats.org/drawingml/2006/picture">
+                <pic:pic xmlns:pic="http://schemas.openxmlformats.org/drawingml/2006/picture">
+                  <pic:nvPicPr>
+                    <pic:cNvPr id="1" name=""/>
+                    <pic:cNvPicPr/>
+                  </pic:nvPicPr>
+                  <pic:blipFill>
+                    <a:blip r:embed="rId65"/>
+                    <a:stretch>
+                      <a:fillRect/>
+                    </a:stretch>
+                  </pic:blipFill>
+                  <pic:spPr>
+                    <a:xfrm>
+                      <a:off x="0" y="0"/>
+                      <a:ext cx="4556412" cy="2371964"/>
+                    </a:xfrm>
+                    <a:prstGeom prst="rect">
+                      <a:avLst/>
+                    </a:prstGeom>
+                  </pic:spPr>
+                </pic:pic>
+              </a:graphicData>
+            </a:graphic>
+          </wp:inline>
+        </w:drawing>
+      </w:r>
+    </w:p>
+    <w:p>
+      <w:pPr>
+        <w:spacing w:line="259" w:lineRule="auto"/>
+        <w:ind w:firstLine="851"/>
+        <w:rPr>
+          <w:szCs w:val="28"/>
+        </w:rPr>
+      </w:pPr>
+      <w:r>
+        <w:rPr>
+          <w:szCs w:val="28"/>
+        </w:rPr>
+        <w:t>Рисунок 60. Отчет «Список девушек по группам»</w:t>
+      </w:r>
+      <w:r>
+        <w:rPr>
+          <w:szCs w:val="28"/>
+        </w:rPr>
+        <w:t>.</w:t>
+      </w:r>
+    </w:p>
+    <w:p>
+      <w:pPr>
+        <w:spacing w:line="259" w:lineRule="auto"/>
         <w:jc w:val="left"/>
         <w:rPr>
           <w:rFonts w:eastAsia="Times New Roman" w:cs="Times New Roman"/>
@@ -23841,9 +25364,86 @@
         <w:rPr>
           <w:sz w:val="32"/>
           <w:szCs w:val="28"/>
+        </w:rPr>
+        <w:t>1</w:t>
+      </w:r>
+      <w:r>
+        <w:rPr>
+          <w:sz w:val="32"/>
+          <w:szCs w:val="28"/>
+        </w:rPr>
+        <w:t xml:space="preserve"> </w:t>
+      </w:r>
+      <w:r>
+        <w:rPr>
+          <w:sz w:val="32"/>
+          <w:szCs w:val="28"/>
+        </w:rPr>
+        <w:t>Бен</w:t>
+      </w:r>
+      <w:r>
+        <w:rPr>
+          <w:sz w:val="32"/>
+          <w:szCs w:val="28"/>
+        </w:rPr>
+        <w:t>-</w:t>
+      </w:r>
+      <w:r>
+        <w:rPr>
+          <w:sz w:val="32"/>
+          <w:szCs w:val="28"/>
+        </w:rPr>
+        <w:t>Ган</w:t>
+      </w:r>
+      <w:r>
+        <w:rPr>
+          <w:sz w:val="32"/>
+          <w:szCs w:val="28"/>
+        </w:rPr>
+        <w:t>,</w:t>
+      </w:r>
+      <w:r>
+        <w:rPr>
+          <w:sz w:val="32"/>
+          <w:szCs w:val="28"/>
+        </w:rPr>
+        <w:t xml:space="preserve"> </w:t>
+      </w:r>
+      <w:r>
+        <w:rPr>
+          <w:sz w:val="32"/>
+          <w:szCs w:val="28"/>
+        </w:rPr>
+        <w:t>И</w:t>
+      </w:r>
+      <w:r>
+        <w:rPr>
+          <w:sz w:val="32"/>
+          <w:szCs w:val="28"/>
+        </w:rPr>
+        <w:t>.</w:t>
+      </w:r>
+      <w:r>
+        <w:rPr>
+          <w:sz w:val="32"/>
+          <w:szCs w:val="28"/>
+        </w:rPr>
+        <w:t xml:space="preserve"> </w:t>
+      </w:r>
+      <w:r>
+        <w:rPr>
+          <w:sz w:val="32"/>
+          <w:szCs w:val="28"/>
           <w:lang w:val="en-US"/>
         </w:rPr>
-        <w:t>1</w:t>
+        <w:t>Microsoft</w:t>
+      </w:r>
+      <w:r>
+        <w:rPr>
+          <w:sz w:val="32"/>
+          <w:szCs w:val="28"/>
+        </w:rPr>
+        <w:t xml:space="preserve"> </w:t>
       </w:r>
       <w:r>
         <w:rPr>
@@ -23851,14 +25451,14 @@
           <w:szCs w:val="28"/>
           <w:lang w:val="en-US"/>
         </w:rPr>
-        <w:t xml:space="preserve"> </w:t>
-      </w:r>
-      <w:r>
-        <w:rPr>
-          <w:sz w:val="32"/>
-          <w:szCs w:val="28"/>
-        </w:rPr>
-        <w:t>Бен</w:t>
+        <w:t>SQL</w:t>
+      </w:r>
+      <w:r>
+        <w:rPr>
+          <w:sz w:val="32"/>
+          <w:szCs w:val="28"/>
+        </w:rPr>
+        <w:t xml:space="preserve"> </w:t>
       </w:r>
       <w:r>
         <w:rPr>
@@ -23866,107 +25466,19 @@
           <w:szCs w:val="28"/>
           <w:lang w:val="en-US"/>
         </w:rPr>
-        <w:t>-</w:t>
-      </w:r>
-      <w:r>
-        <w:rPr>
-          <w:sz w:val="32"/>
-          <w:szCs w:val="28"/>
-        </w:rPr>
-        <w:t>Ган</w:t>
-      </w:r>
-      <w:r>
-        <w:rPr>
-          <w:sz w:val="32"/>
-          <w:szCs w:val="28"/>
-          <w:lang w:val="en-US"/>
-        </w:rPr>
-        <w:t>,</w:t>
-      </w:r>
-      <w:r>
-        <w:rPr>
-          <w:sz w:val="32"/>
-          <w:szCs w:val="28"/>
-          <w:lang w:val="en-US"/>
-        </w:rPr>
-        <w:t xml:space="preserve"> </w:t>
-      </w:r>
-      <w:r>
-        <w:rPr>
-          <w:sz w:val="32"/>
-          <w:szCs w:val="28"/>
-        </w:rPr>
-        <w:t>И</w:t>
-      </w:r>
-      <w:r>
-        <w:rPr>
-          <w:sz w:val="32"/>
-          <w:szCs w:val="28"/>
-          <w:lang w:val="en-US"/>
-        </w:rPr>
-        <w:t>.</w:t>
-      </w:r>
-      <w:r>
-        <w:rPr>
-          <w:sz w:val="32"/>
-          <w:szCs w:val="28"/>
-          <w:lang w:val="en-US"/>
-        </w:rPr>
-        <w:t xml:space="preserve"> </w:t>
-      </w:r>
-      <w:r>
-        <w:rPr>
-          <w:sz w:val="32"/>
-          <w:szCs w:val="28"/>
-          <w:lang w:val="en-US"/>
-        </w:rPr>
-        <w:t>Microsoft</w:t>
-      </w:r>
-      <w:r>
-        <w:rPr>
-          <w:sz w:val="32"/>
-          <w:szCs w:val="28"/>
-          <w:lang w:val="en-US"/>
-        </w:rPr>
-        <w:t xml:space="preserve"> </w:t>
-      </w:r>
-      <w:r>
-        <w:rPr>
-          <w:sz w:val="32"/>
-          <w:szCs w:val="28"/>
-          <w:lang w:val="en-US"/>
-        </w:rPr>
-        <w:t>SQL</w:t>
-      </w:r>
-      <w:r>
-        <w:rPr>
-          <w:sz w:val="32"/>
-          <w:szCs w:val="28"/>
-          <w:lang w:val="en-US"/>
-        </w:rPr>
-        <w:t xml:space="preserve"> </w:t>
-      </w:r>
-      <w:r>
-        <w:rPr>
-          <w:sz w:val="32"/>
-          <w:szCs w:val="28"/>
-          <w:lang w:val="en-US"/>
-        </w:rPr>
         <w:t>Server</w:t>
       </w:r>
       <w:r>
         <w:rPr>
           <w:sz w:val="32"/>
           <w:szCs w:val="28"/>
-          <w:lang w:val="en-US"/>
-        </w:rPr>
-        <w:t xml:space="preserve"> </w:t>
-      </w:r>
-      <w:r>
-        <w:rPr>
-          <w:sz w:val="32"/>
-          <w:szCs w:val="28"/>
-          <w:lang w:val="en-US"/>
+        </w:rPr>
+        <w:t xml:space="preserve"> </w:t>
+      </w:r>
+      <w:r>
+        <w:rPr>
+          <w:sz w:val="32"/>
+          <w:szCs w:val="28"/>
         </w:rPr>
         <w:t>2012.</w:t>
       </w:r>
@@ -23974,7 +25486,6 @@
         <w:rPr>
           <w:sz w:val="32"/>
           <w:szCs w:val="28"/>
-          <w:lang w:val="en-US"/>
         </w:rPr>
         <w:t xml:space="preserve"> </w:t>
       </w:r>
@@ -25130,7 +26641,7 @@
     </w:p>
     <w:p/>
     <w:sectPr>
-      <w:footerReference w:type="default" r:id="rId51"/>
+      <w:footerReference w:type="default" r:id="rId66"/>
       <w:pgSz w:w="11906" w:h="16838"/>
       <w:pgMar w:top="1134" w:right="850" w:bottom="1134" w:left="1701" w:header="708" w:footer="708" w:gutter="0"/>
       <w:cols w:space="708"/>

</xml_diff>